<commit_message>
Default music and skin is being added to player on registry
</commit_message>
<xml_diff>
--- a/Dokumentáció temp.docx
+++ b/Dokumentáció temp.docx
@@ -3859,7 +3859,6 @@
         <w:pStyle w:val="Cmsor1"/>
       </w:pPr>
       <w:r>
-        <w:lastRenderedPageBreak/>
         <w:t>1.3 Fejlesztői eszközök</w:t>
       </w:r>
     </w:p>
@@ -3896,6 +3895,7 @@
         </w:rPr>
       </w:pPr>
       <w:r>
+        <w:lastRenderedPageBreak/>
         <w:t xml:space="preserve">A weboldal teszteléséhez a fentebb említett böngészőkön teszteltük. Figyelembe tartottuk, hogy a Firefox nem </w:t>
       </w:r>
       <w:proofErr w:type="spellStart"/>
@@ -12566,7 +12566,7 @@
               </wp:anchor>
             </w:drawing>
           </mc:Choice>
-          <mc:Fallback xmlns="">
+          <mc:Fallback>
             <w:pict>
               <v:shapetype w14:anchorId="29B2FEF2" id="_x0000_t13" coordsize="21600,21600" o:spt="13" adj="16200,5400" path="m@0,l@0@1,0@1,0@2@0@2@0,21600,21600,10800xe">
                 <v:stroke joinstyle="miter"/>
@@ -12749,7 +12749,7 @@
               </wp:anchor>
             </w:drawing>
           </mc:Choice>
-          <mc:Fallback xmlns="">
+          <mc:Fallback>
             <w:pict>
               <v:shape w14:anchorId="46850D16" id="Nyíl: jobbra mutató 23" o:spid="_x0000_s1026" type="#_x0000_t13" style="position:absolute;margin-left:157.25pt;margin-top:67.85pt;width:117.75pt;height:28.8pt;z-index:251694080;visibility:visible;mso-wrap-style:square;mso-width-percent:0;mso-wrap-distance-left:9pt;mso-wrap-distance-top:0;mso-wrap-distance-right:9pt;mso-wrap-distance-bottom:0;mso-position-horizontal:absolute;mso-position-horizontal-relative:text;mso-position-vertical:absolute;mso-position-vertical-relative:text;mso-width-percent:0;mso-width-relative:margin;v-text-anchor:middle" o:gfxdata="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" adj="18958" fillcolor="#747070 [1614]" stroked="f" strokeweight="1pt"/>
             </w:pict>
@@ -13088,7 +13088,7 @@
               </wp:anchor>
             </w:drawing>
           </mc:Choice>
-          <mc:Fallback xmlns="">
+          <mc:Fallback>
             <w:pict>
               <v:shape w14:anchorId="7B8FE155" id="Nyíl: jobbra mutató 41" o:spid="_x0000_s1026" type="#_x0000_t13" style="position:absolute;margin-left:320.4pt;margin-top:159.7pt;width:101pt;height:28.8pt;rotation:-90;z-index:251689984;visibility:visible;mso-wrap-style:square;mso-width-percent:0;mso-wrap-distance-left:9pt;mso-wrap-distance-top:0;mso-wrap-distance-right:9pt;mso-wrap-distance-bottom:0;mso-position-horizontal:absolute;mso-position-horizontal-relative:text;mso-position-vertical:absolute;mso-position-vertical-relative:text;mso-width-percent:0;mso-width-relative:margin;v-text-anchor:middle" o:gfxdata="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" adj="18520" fillcolor="#747070 [1614]" stroked="f" strokeweight="1pt"/>
             </w:pict>
@@ -13167,7 +13167,7 @@
               </wp:anchor>
             </w:drawing>
           </mc:Choice>
-          <mc:Fallback xmlns="">
+          <mc:Fallback>
             <w:pict>
               <v:shape w14:anchorId="15660EEA" id="Nyíl: jobbra mutató 43" o:spid="_x0000_s1026" type="#_x0000_t13" style="position:absolute;margin-left:295.65pt;margin-top:164.95pt;width:99.5pt;height:28.8pt;rotation:90;z-index:251692032;visibility:visible;mso-wrap-style:square;mso-width-percent:0;mso-wrap-distance-left:9pt;mso-wrap-distance-top:0;mso-wrap-distance-right:9pt;mso-wrap-distance-bottom:0;mso-position-horizontal:absolute;mso-position-horizontal-relative:text;mso-position-vertical:absolute;mso-position-vertical-relative:text;mso-width-percent:0;mso-width-relative:margin;v-text-anchor:middle" o:gfxdata="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" adj="18474" fillcolor="#747070 [1614]" stroked="f" strokeweight="1pt"/>
             </w:pict>
@@ -13583,7 +13583,7 @@
               </wp:anchor>
             </w:drawing>
           </mc:Choice>
-          <mc:Fallback xmlns="">
+          <mc:Fallback>
             <w:pict>
               <v:shape w14:anchorId="004597D1" id="Nyíl: jobbra mutató 35" o:spid="_x0000_s1026" type="#_x0000_t13" style="position:absolute;margin-left:159.3pt;margin-top:288.25pt;width:116.95pt;height:28.8pt;z-index:251683840;visibility:visible;mso-wrap-style:square;mso-width-percent:0;mso-wrap-distance-left:9pt;mso-wrap-distance-top:0;mso-wrap-distance-right:9pt;mso-wrap-distance-bottom:0;mso-position-horizontal:absolute;mso-position-horizontal-relative:margin;mso-position-vertical:absolute;mso-position-vertical-relative:text;mso-width-percent:0;mso-width-relative:margin;v-text-anchor:middle" o:gfxdata="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" adj="18940" fillcolor="#747070 [1614]" stroked="f" strokeweight="1pt">
                 <w10:wrap anchorx="margin"/>
@@ -13664,7 +13664,7 @@
               </wp:anchor>
             </w:drawing>
           </mc:Choice>
-          <mc:Fallback xmlns="">
+          <mc:Fallback>
             <w:pict>
               <v:shape w14:anchorId="5DED0C75" id="Nyíl: jobbra mutató 34" o:spid="_x0000_s1026" type="#_x0000_t13" style="position:absolute;margin-left:155.55pt;margin-top:256.5pt;width:113.25pt;height:28.8pt;rotation:180;z-index:251682816;visibility:visible;mso-wrap-style:square;mso-width-percent:0;mso-wrap-distance-left:9pt;mso-wrap-distance-top:0;mso-wrap-distance-right:9pt;mso-wrap-distance-bottom:0;mso-position-horizontal:absolute;mso-position-horizontal-relative:margin;mso-position-vertical:absolute;mso-position-vertical-relative:text;mso-width-percent:0;mso-width-relative:margin;v-text-anchor:middle" o:gfxdata="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" adj="18854" fillcolor="#747070 [1614]" stroked="f" strokeweight="1pt">
                 <w10:wrap anchorx="margin"/>
@@ -14744,7 +14744,7 @@
           <v:shape id="_x0000_i1025" type="#_x0000_t75" style="width:453.75pt;height:85.5pt" o:ole="">
             <v:imagedata r:id="rId19" o:title=""/>
           </v:shape>
-          <o:OLEObject Type="Embed" ProgID="Word.OpenDocumentText.12" ShapeID="_x0000_i1025" DrawAspect="Content" ObjectID="_1805012010" r:id="rId20"/>
+          <o:OLEObject Type="Embed" ProgID="Word.OpenDocumentText.12" ShapeID="_x0000_i1025" DrawAspect="Content" ObjectID="_1805013694" r:id="rId20"/>
         </w:object>
       </w:r>
       <w:r>
@@ -14767,7 +14767,7 @@
           <v:shape id="_x0000_i1026" type="#_x0000_t75" style="width:453.75pt;height:270.75pt" o:ole="">
             <v:imagedata r:id="rId21" o:title=""/>
           </v:shape>
-          <o:OLEObject Type="Embed" ProgID="Word.OpenDocumentText.12" ShapeID="_x0000_i1026" DrawAspect="Content" ObjectID="_1805012011" r:id="rId22"/>
+          <o:OLEObject Type="Embed" ProgID="Word.OpenDocumentText.12" ShapeID="_x0000_i1026" DrawAspect="Content" ObjectID="_1805013695" r:id="rId22"/>
         </w:object>
       </w:r>
     </w:p>
@@ -14949,7 +14949,7 @@
           <v:shape id="_x0000_i1027" type="#_x0000_t75" style="width:453.75pt;height:541.5pt" o:ole="">
             <v:imagedata r:id="rId23" o:title=""/>
           </v:shape>
-          <o:OLEObject Type="Embed" ProgID="Word.OpenDocumentText.12" ShapeID="_x0000_i1027" DrawAspect="Content" ObjectID="_1805012012" r:id="rId24"/>
+          <o:OLEObject Type="Embed" ProgID="Word.OpenDocumentText.12" ShapeID="_x0000_i1027" DrawAspect="Content" ObjectID="_1805013696" r:id="rId24"/>
         </w:object>
       </w:r>
     </w:p>
@@ -15123,7 +15123,7 @@
           <v:shape id="_x0000_i1028" type="#_x0000_t75" style="width:453.75pt;height:14.25pt" o:ole="">
             <v:imagedata r:id="rId25" o:title=""/>
           </v:shape>
-          <o:OLEObject Type="Embed" ProgID="Word.OpenDocumentText.12" ShapeID="_x0000_i1028" DrawAspect="Content" ObjectID="_1805012013" r:id="rId26"/>
+          <o:OLEObject Type="Embed" ProgID="Word.OpenDocumentText.12" ShapeID="_x0000_i1028" DrawAspect="Content" ObjectID="_1805013697" r:id="rId26"/>
         </w:object>
       </w:r>
     </w:p>
@@ -15180,7 +15180,7 @@
           <v:shape id="_x0000_i1029" type="#_x0000_t75" style="width:453.75pt;height:142.5pt" o:ole="">
             <v:imagedata r:id="rId27" o:title=""/>
           </v:shape>
-          <o:OLEObject Type="Embed" ProgID="Word.OpenDocumentText.12" ShapeID="_x0000_i1029" DrawAspect="Content" ObjectID="_1805012014" r:id="rId28"/>
+          <o:OLEObject Type="Embed" ProgID="Word.OpenDocumentText.12" ShapeID="_x0000_i1029" DrawAspect="Content" ObjectID="_1805013698" r:id="rId28"/>
         </w:object>
       </w:r>
     </w:p>
@@ -15263,7 +15263,7 @@
           <v:shape id="_x0000_i1030" type="#_x0000_t75" style="width:453.75pt;height:156.75pt" o:ole="">
             <v:imagedata r:id="rId29" o:title=""/>
           </v:shape>
-          <o:OLEObject Type="Embed" ProgID="Word.OpenDocumentText.12" ShapeID="_x0000_i1030" DrawAspect="Content" ObjectID="_1805012015" r:id="rId30"/>
+          <o:OLEObject Type="Embed" ProgID="Word.OpenDocumentText.12" ShapeID="_x0000_i1030" DrawAspect="Content" ObjectID="_1805013699" r:id="rId30"/>
         </w:object>
       </w:r>
     </w:p>
@@ -15371,7 +15371,7 @@
           <v:shape id="_x0000_i1031" type="#_x0000_t75" style="width:453.75pt;height:356.25pt" o:ole="">
             <v:imagedata r:id="rId31" o:title=""/>
           </v:shape>
-          <o:OLEObject Type="Embed" ProgID="Word.OpenDocumentText.12" ShapeID="_x0000_i1031" DrawAspect="Content" ObjectID="_1805012016" r:id="rId32"/>
+          <o:OLEObject Type="Embed" ProgID="Word.OpenDocumentText.12" ShapeID="_x0000_i1031" DrawAspect="Content" ObjectID="_1805013700" r:id="rId32"/>
         </w:object>
       </w:r>
     </w:p>
@@ -15499,7 +15499,7 @@
           <v:shape id="_x0000_i1032" type="#_x0000_t75" style="width:453.75pt;height:171pt" o:ole="">
             <v:imagedata r:id="rId33" o:title=""/>
           </v:shape>
-          <o:OLEObject Type="Embed" ProgID="Word.OpenDocumentText.12" ShapeID="_x0000_i1032" DrawAspect="Content" ObjectID="_1805012017" r:id="rId34"/>
+          <o:OLEObject Type="Embed" ProgID="Word.OpenDocumentText.12" ShapeID="_x0000_i1032" DrawAspect="Content" ObjectID="_1805013701" r:id="rId34"/>
         </w:object>
       </w:r>
       <w:r>
@@ -15733,7 +15733,7 @@
           <v:shape id="_x0000_i1033" type="#_x0000_t75" style="width:453.75pt;height:313.5pt" o:ole="">
             <v:imagedata r:id="rId35" o:title=""/>
           </v:shape>
-          <o:OLEObject Type="Embed" ProgID="Word.OpenDocumentText.12" ShapeID="_x0000_i1033" DrawAspect="Content" ObjectID="_1805012018" r:id="rId36"/>
+          <o:OLEObject Type="Embed" ProgID="Word.OpenDocumentText.12" ShapeID="_x0000_i1033" DrawAspect="Content" ObjectID="_1805013702" r:id="rId36"/>
         </w:object>
       </w:r>
     </w:p>
@@ -15853,7 +15853,7 @@
           <v:shape id="_x0000_i1034" type="#_x0000_t75" style="width:453.75pt;height:370.5pt" o:ole="">
             <v:imagedata r:id="rId37" o:title=""/>
           </v:shape>
-          <o:OLEObject Type="Embed" ProgID="Word.OpenDocumentText.12" ShapeID="_x0000_i1034" DrawAspect="Content" ObjectID="_1805012019" r:id="rId38"/>
+          <o:OLEObject Type="Embed" ProgID="Word.OpenDocumentText.12" ShapeID="_x0000_i1034" DrawAspect="Content" ObjectID="_1805013703" r:id="rId38"/>
         </w:object>
       </w:r>
     </w:p>
@@ -16094,7 +16094,7 @@
           <v:shape id="_x0000_i1035" type="#_x0000_t75" style="width:453.75pt;height:114pt" o:ole="">
             <v:imagedata r:id="rId39" o:title=""/>
           </v:shape>
-          <o:OLEObject Type="Embed" ProgID="Word.OpenDocumentText.12" ShapeID="_x0000_i1035" DrawAspect="Content" ObjectID="_1805012020" r:id="rId40"/>
+          <o:OLEObject Type="Embed" ProgID="Word.OpenDocumentText.12" ShapeID="_x0000_i1035" DrawAspect="Content" ObjectID="_1805013704" r:id="rId40"/>
         </w:object>
       </w:r>
     </w:p>
@@ -16170,7 +16170,7 @@
           <v:shape id="_x0000_i1036" type="#_x0000_t75" style="width:453.75pt;height:142.5pt" o:ole="">
             <v:imagedata r:id="rId41" o:title=""/>
           </v:shape>
-          <o:OLEObject Type="Embed" ProgID="Word.OpenDocumentText.12" ShapeID="_x0000_i1036" DrawAspect="Content" ObjectID="_1805012021" r:id="rId42"/>
+          <o:OLEObject Type="Embed" ProgID="Word.OpenDocumentText.12" ShapeID="_x0000_i1036" DrawAspect="Content" ObjectID="_1805013705" r:id="rId42"/>
         </w:object>
       </w:r>
     </w:p>
@@ -16212,7 +16212,7 @@
           <v:shape id="_x0000_i1037" type="#_x0000_t75" style="width:453.75pt;height:99.75pt" o:ole="">
             <v:imagedata r:id="rId43" o:title=""/>
           </v:shape>
-          <o:OLEObject Type="Embed" ProgID="Word.OpenDocumentText.12" ShapeID="_x0000_i1037" DrawAspect="Content" ObjectID="_1805012022" r:id="rId44"/>
+          <o:OLEObject Type="Embed" ProgID="Word.OpenDocumentText.12" ShapeID="_x0000_i1037" DrawAspect="Content" ObjectID="_1805013706" r:id="rId44"/>
         </w:object>
       </w:r>
     </w:p>
@@ -16254,7 +16254,7 @@
           <v:shape id="_x0000_i1038" type="#_x0000_t75" style="width:453.75pt;height:57pt" o:ole="">
             <v:imagedata r:id="rId45" o:title=""/>
           </v:shape>
-          <o:OLEObject Type="Embed" ProgID="Word.OpenDocumentText.12" ShapeID="_x0000_i1038" DrawAspect="Content" ObjectID="_1805012023" r:id="rId46"/>
+          <o:OLEObject Type="Embed" ProgID="Word.OpenDocumentText.12" ShapeID="_x0000_i1038" DrawAspect="Content" ObjectID="_1805013707" r:id="rId46"/>
         </w:object>
       </w:r>
     </w:p>
@@ -16301,7 +16301,7 @@
           <v:shape id="_x0000_i1039" type="#_x0000_t75" style="width:453.75pt;height:142.5pt" o:ole="">
             <v:imagedata r:id="rId47" o:title=""/>
           </v:shape>
-          <o:OLEObject Type="Embed" ProgID="Word.OpenDocumentText.12" ShapeID="_x0000_i1039" DrawAspect="Content" ObjectID="_1805012024" r:id="rId48"/>
+          <o:OLEObject Type="Embed" ProgID="Word.OpenDocumentText.12" ShapeID="_x0000_i1039" DrawAspect="Content" ObjectID="_1805013708" r:id="rId48"/>
         </w:object>
       </w:r>
     </w:p>
@@ -16588,7 +16588,7 @@
           <v:shape id="_x0000_i1040" type="#_x0000_t75" style="width:453.75pt;height:213.75pt" o:ole="">
             <v:imagedata r:id="rId49" o:title=""/>
           </v:shape>
-          <o:OLEObject Type="Embed" ProgID="Word.OpenDocumentText.12" ShapeID="_x0000_i1040" DrawAspect="Content" ObjectID="_1805012025" r:id="rId50"/>
+          <o:OLEObject Type="Embed" ProgID="Word.OpenDocumentText.12" ShapeID="_x0000_i1040" DrawAspect="Content" ObjectID="_1805013709" r:id="rId50"/>
         </w:object>
       </w:r>
     </w:p>
@@ -16631,7 +16631,7 @@
           <v:shape id="_x0000_i1041" type="#_x0000_t75" style="width:453.75pt;height:327.75pt" o:ole="">
             <v:imagedata r:id="rId51" o:title=""/>
           </v:shape>
-          <o:OLEObject Type="Embed" ProgID="Word.OpenDocumentText.12" ShapeID="_x0000_i1041" DrawAspect="Content" ObjectID="_1805012026" r:id="rId52"/>
+          <o:OLEObject Type="Embed" ProgID="Word.OpenDocumentText.12" ShapeID="_x0000_i1041" DrawAspect="Content" ObjectID="_1805013710" r:id="rId52"/>
         </w:object>
       </w:r>
     </w:p>
@@ -17020,7 +17020,7 @@
           <v:shape id="_x0000_i1042" type="#_x0000_t75" style="width:453.75pt;height:71.25pt" o:ole="">
             <v:imagedata r:id="rId53" o:title=""/>
           </v:shape>
-          <o:OLEObject Type="Embed" ProgID="Word.OpenDocumentText.12" ShapeID="_x0000_i1042" DrawAspect="Content" ObjectID="_1805012027" r:id="rId54"/>
+          <o:OLEObject Type="Embed" ProgID="Word.OpenDocumentText.12" ShapeID="_x0000_i1042" DrawAspect="Content" ObjectID="_1805013711" r:id="rId54"/>
         </w:object>
       </w:r>
     </w:p>
@@ -17056,7 +17056,7 @@
           <v:shape id="_x0000_i1043" type="#_x0000_t75" style="width:453.75pt;height:57pt" o:ole="">
             <v:imagedata r:id="rId55" o:title=""/>
           </v:shape>
-          <o:OLEObject Type="Embed" ProgID="Word.OpenDocumentText.12" ShapeID="_x0000_i1043" DrawAspect="Content" ObjectID="_1805012028" r:id="rId56"/>
+          <o:OLEObject Type="Embed" ProgID="Word.OpenDocumentText.12" ShapeID="_x0000_i1043" DrawAspect="Content" ObjectID="_1805013712" r:id="rId56"/>
         </w:object>
       </w:r>
     </w:p>
@@ -17073,7 +17073,7 @@
           <v:shape id="_x0000_i1044" type="#_x0000_t75" style="width:453.75pt;height:299.25pt" o:ole="">
             <v:imagedata r:id="rId57" o:title=""/>
           </v:shape>
-          <o:OLEObject Type="Embed" ProgID="Word.OpenDocumentText.12" ShapeID="_x0000_i1044" DrawAspect="Content" ObjectID="_1805012029" r:id="rId58"/>
+          <o:OLEObject Type="Embed" ProgID="Word.OpenDocumentText.12" ShapeID="_x0000_i1044" DrawAspect="Content" ObjectID="_1805013713" r:id="rId58"/>
         </w:object>
       </w:r>
     </w:p>
@@ -17090,7 +17090,7 @@
           <v:shape id="_x0000_i1045" type="#_x0000_t75" style="width:453.75pt;height:42.75pt" o:ole="">
             <v:imagedata r:id="rId59" o:title=""/>
           </v:shape>
-          <o:OLEObject Type="Embed" ProgID="Word.OpenDocumentText.12" ShapeID="_x0000_i1045" DrawAspect="Content" ObjectID="_1805012030" r:id="rId60"/>
+          <o:OLEObject Type="Embed" ProgID="Word.OpenDocumentText.12" ShapeID="_x0000_i1045" DrawAspect="Content" ObjectID="_1805013714" r:id="rId60"/>
         </w:object>
       </w:r>
     </w:p>
@@ -17107,7 +17107,7 @@
           <v:shape id="_x0000_i1046" type="#_x0000_t75" style="width:453.75pt;height:344.25pt" o:ole="">
             <v:imagedata r:id="rId61" o:title=""/>
           </v:shape>
-          <o:OLEObject Type="Embed" ProgID="Word.OpenDocumentText.12" ShapeID="_x0000_i1046" DrawAspect="Content" ObjectID="_1805012031" r:id="rId62"/>
+          <o:OLEObject Type="Embed" ProgID="Word.OpenDocumentText.12" ShapeID="_x0000_i1046" DrawAspect="Content" ObjectID="_1805013715" r:id="rId62"/>
         </w:object>
       </w:r>
     </w:p>
@@ -17146,7 +17146,7 @@
           <v:shape id="_x0000_i1047" type="#_x0000_t75" style="width:453.75pt;height:384.75pt" o:ole="">
             <v:imagedata r:id="rId63" o:title=""/>
           </v:shape>
-          <o:OLEObject Type="Embed" ProgID="Word.OpenDocumentText.12" ShapeID="_x0000_i1047" DrawAspect="Content" ObjectID="_1805012032" r:id="rId64"/>
+          <o:OLEObject Type="Embed" ProgID="Word.OpenDocumentText.12" ShapeID="_x0000_i1047" DrawAspect="Content" ObjectID="_1805013716" r:id="rId64"/>
         </w:object>
       </w:r>
     </w:p>
@@ -17176,7 +17176,7 @@
           <v:shape id="_x0000_i1048" type="#_x0000_t75" style="width:453.75pt;height:228pt" o:ole="">
             <v:imagedata r:id="rId65" o:title=""/>
           </v:shape>
-          <o:OLEObject Type="Embed" ProgID="Word.OpenDocumentText.12" ShapeID="_x0000_i1048" DrawAspect="Content" ObjectID="_1805012033" r:id="rId66"/>
+          <o:OLEObject Type="Embed" ProgID="Word.OpenDocumentText.12" ShapeID="_x0000_i1048" DrawAspect="Content" ObjectID="_1805013717" r:id="rId66"/>
         </w:object>
       </w:r>
     </w:p>
@@ -17266,7 +17266,7 @@
           <v:shape id="_x0000_i1049" type="#_x0000_t75" style="width:453.75pt;height:213.75pt" o:ole="">
             <v:imagedata r:id="rId67" o:title=""/>
           </v:shape>
-          <o:OLEObject Type="Embed" ProgID="Word.OpenDocumentText.12" ShapeID="_x0000_i1049" DrawAspect="Content" ObjectID="_1805012034" r:id="rId68"/>
+          <o:OLEObject Type="Embed" ProgID="Word.OpenDocumentText.12" ShapeID="_x0000_i1049" DrawAspect="Content" ObjectID="_1805013718" r:id="rId68"/>
         </w:object>
       </w:r>
     </w:p>
@@ -17318,7 +17318,7 @@
           <v:shape id="_x0000_i1050" type="#_x0000_t75" style="width:453.75pt;height:498.75pt" o:ole="">
             <v:imagedata r:id="rId69" o:title=""/>
           </v:shape>
-          <o:OLEObject Type="Embed" ProgID="Word.OpenDocumentText.12" ShapeID="_x0000_i1050" DrawAspect="Content" ObjectID="_1805012035" r:id="rId70"/>
+          <o:OLEObject Type="Embed" ProgID="Word.OpenDocumentText.12" ShapeID="_x0000_i1050" DrawAspect="Content" ObjectID="_1805013719" r:id="rId70"/>
         </w:object>
       </w:r>
     </w:p>
@@ -17380,7 +17380,7 @@
           <v:shape id="_x0000_i1051" type="#_x0000_t75" style="width:453.75pt;height:156.75pt" o:ole="">
             <v:imagedata r:id="rId71" o:title=""/>
           </v:shape>
-          <o:OLEObject Type="Embed" ProgID="Word.OpenDocumentText.12" ShapeID="_x0000_i1051" DrawAspect="Content" ObjectID="_1805012036" r:id="rId72"/>
+          <o:OLEObject Type="Embed" ProgID="Word.OpenDocumentText.12" ShapeID="_x0000_i1051" DrawAspect="Content" ObjectID="_1805013720" r:id="rId72"/>
         </w:object>
       </w:r>
     </w:p>
@@ -17418,7 +17418,7 @@
           <v:shape id="_x0000_i1052" type="#_x0000_t75" style="width:453.75pt;height:327.75pt" o:ole="">
             <v:imagedata r:id="rId73" o:title=""/>
           </v:shape>
-          <o:OLEObject Type="Embed" ProgID="Word.OpenDocumentText.12" ShapeID="_x0000_i1052" DrawAspect="Content" ObjectID="_1805012037" r:id="rId74"/>
+          <o:OLEObject Type="Embed" ProgID="Word.OpenDocumentText.12" ShapeID="_x0000_i1052" DrawAspect="Content" ObjectID="_1805013721" r:id="rId74"/>
         </w:object>
       </w:r>
     </w:p>
@@ -17448,7 +17448,7 @@
           <v:shape id="_x0000_i1053" type="#_x0000_t75" style="width:453.75pt;height:384.75pt" o:ole="">
             <v:imagedata r:id="rId75" o:title=""/>
           </v:shape>
-          <o:OLEObject Type="Embed" ProgID="Word.OpenDocumentText.12" ShapeID="_x0000_i1053" DrawAspect="Content" ObjectID="_1805012038" r:id="rId76"/>
+          <o:OLEObject Type="Embed" ProgID="Word.OpenDocumentText.12" ShapeID="_x0000_i1053" DrawAspect="Content" ObjectID="_1805013722" r:id="rId76"/>
         </w:object>
       </w:r>
     </w:p>
@@ -17528,7 +17528,7 @@
           <v:shape id="_x0000_i1054" type="#_x0000_t75" style="width:453.75pt;height:270.75pt" o:ole="">
             <v:imagedata r:id="rId77" o:title=""/>
           </v:shape>
-          <o:OLEObject Type="Embed" ProgID="Word.OpenDocumentText.12" ShapeID="_x0000_i1054" DrawAspect="Content" ObjectID="_1805012039" r:id="rId78"/>
+          <o:OLEObject Type="Embed" ProgID="Word.OpenDocumentText.12" ShapeID="_x0000_i1054" DrawAspect="Content" ObjectID="_1805013723" r:id="rId78"/>
         </w:object>
       </w:r>
     </w:p>
@@ -17550,7 +17550,7 @@
           <v:shape id="_x0000_i1055" type="#_x0000_t75" style="width:453.75pt;height:256.5pt" o:ole="">
             <v:imagedata r:id="rId79" o:title=""/>
           </v:shape>
-          <o:OLEObject Type="Embed" ProgID="Word.OpenDocumentText.12" ShapeID="_x0000_i1055" DrawAspect="Content" ObjectID="_1805012040" r:id="rId80"/>
+          <o:OLEObject Type="Embed" ProgID="Word.OpenDocumentText.12" ShapeID="_x0000_i1055" DrawAspect="Content" ObjectID="_1805013724" r:id="rId80"/>
         </w:object>
       </w:r>
     </w:p>
@@ -18166,7 +18166,7 @@
           <v:shape id="_x0000_i1056" type="#_x0000_t75" style="width:453.75pt;height:156.75pt" o:ole="">
             <v:imagedata r:id="rId81" o:title=""/>
           </v:shape>
-          <o:OLEObject Type="Embed" ProgID="Word.OpenDocumentText.12" ShapeID="_x0000_i1056" DrawAspect="Content" ObjectID="_1805012041" r:id="rId82"/>
+          <o:OLEObject Type="Embed" ProgID="Word.OpenDocumentText.12" ShapeID="_x0000_i1056" DrawAspect="Content" ObjectID="_1805013725" r:id="rId82"/>
         </w:object>
       </w:r>
     </w:p>
@@ -18217,7 +18217,7 @@
           <v:shape id="_x0000_i1057" type="#_x0000_t75" style="width:453.75pt;height:99.75pt" o:ole="">
             <v:imagedata r:id="rId83" o:title=""/>
           </v:shape>
-          <o:OLEObject Type="Embed" ProgID="Word.OpenDocumentText.12" ShapeID="_x0000_i1057" DrawAspect="Content" ObjectID="_1805012042" r:id="rId84"/>
+          <o:OLEObject Type="Embed" ProgID="Word.OpenDocumentText.12" ShapeID="_x0000_i1057" DrawAspect="Content" ObjectID="_1805013726" r:id="rId84"/>
         </w:object>
       </w:r>
     </w:p>
@@ -18451,7 +18451,7 @@
           <v:shape id="_x0000_i1058" type="#_x0000_t75" style="width:453.75pt;height:199.5pt" o:ole="">
             <v:imagedata r:id="rId86" o:title=""/>
           </v:shape>
-          <o:OLEObject Type="Embed" ProgID="Word.OpenDocumentText.12" ShapeID="_x0000_i1058" DrawAspect="Content" ObjectID="_1805012043" r:id="rId87"/>
+          <o:OLEObject Type="Embed" ProgID="Word.OpenDocumentText.12" ShapeID="_x0000_i1058" DrawAspect="Content" ObjectID="_1805013727" r:id="rId87"/>
         </w:object>
       </w:r>
     </w:p>
@@ -18478,7 +18478,7 @@
           <v:shape id="_x0000_i1059" type="#_x0000_t75" style="width:453.75pt;height:156.75pt" o:ole="">
             <v:imagedata r:id="rId88" o:title=""/>
           </v:shape>
-          <o:OLEObject Type="Embed" ProgID="Word.OpenDocumentText.12" ShapeID="_x0000_i1059" DrawAspect="Content" ObjectID="_1805012044" r:id="rId89"/>
+          <o:OLEObject Type="Embed" ProgID="Word.OpenDocumentText.12" ShapeID="_x0000_i1059" DrawAspect="Content" ObjectID="_1805013728" r:id="rId89"/>
         </w:object>
       </w:r>
     </w:p>
@@ -18518,7 +18518,7 @@
           <v:shape id="_x0000_i1060" type="#_x0000_t75" style="width:453.75pt;height:236.25pt" o:ole="">
             <v:imagedata r:id="rId90" o:title=""/>
           </v:shape>
-          <o:OLEObject Type="Embed" ProgID="Word.OpenDocumentText.12" ShapeID="_x0000_i1060" DrawAspect="Content" ObjectID="_1805012045" r:id="rId91"/>
+          <o:OLEObject Type="Embed" ProgID="Word.OpenDocumentText.12" ShapeID="_x0000_i1060" DrawAspect="Content" ObjectID="_1805013729" r:id="rId91"/>
         </w:object>
       </w:r>
     </w:p>
@@ -18619,7 +18619,7 @@
           <v:shape id="_x0000_i1061" type="#_x0000_t75" style="width:453.75pt;height:242.25pt" o:ole="">
             <v:imagedata r:id="rId92" o:title=""/>
           </v:shape>
-          <o:OLEObject Type="Embed" ProgID="Word.OpenDocumentText.12" ShapeID="_x0000_i1061" DrawAspect="Content" ObjectID="_1805012046" r:id="rId93"/>
+          <o:OLEObject Type="Embed" ProgID="Word.OpenDocumentText.12" ShapeID="_x0000_i1061" DrawAspect="Content" ObjectID="_1805013730" r:id="rId93"/>
         </w:object>
       </w:r>
     </w:p>
@@ -19364,7 +19364,7 @@
           <v:shape id="_x0000_i1062" type="#_x0000_t75" style="width:453.75pt;height:28.5pt" o:ole="">
             <v:imagedata r:id="rId98" o:title=""/>
           </v:shape>
-          <o:OLEObject Type="Embed" ProgID="Word.OpenDocumentText.12" ShapeID="_x0000_i1062" DrawAspect="Content" ObjectID="_1805012047" r:id="rId99"/>
+          <o:OLEObject Type="Embed" ProgID="Word.OpenDocumentText.12" ShapeID="_x0000_i1062" DrawAspect="Content" ObjectID="_1805013731" r:id="rId99"/>
         </w:object>
       </w:r>
     </w:p>
@@ -19593,7 +19593,7 @@
           <v:shape id="_x0000_i1063" type="#_x0000_t75" style="width:424.5pt;height:142.5pt" o:ole="">
             <v:imagedata r:id="rId100" o:title=""/>
           </v:shape>
-          <o:OLEObject Type="Embed" ProgID="Word.OpenDocumentText.12" ShapeID="_x0000_i1063" DrawAspect="Content" ObjectID="_1805012048" r:id="rId101"/>
+          <o:OLEObject Type="Embed" ProgID="Word.OpenDocumentText.12" ShapeID="_x0000_i1063" DrawAspect="Content" ObjectID="_1805013732" r:id="rId101"/>
         </w:object>
       </w:r>
     </w:p>
@@ -19690,9 +19690,8 @@
         <w:t>Példa:</w:t>
       </w:r>
     </w:p>
-    <w:bookmarkStart w:id="39" w:name="_GoBack"/>
-    <w:bookmarkStart w:id="40" w:name="_MON_1805011512"/>
-    <w:bookmarkEnd w:id="40"/>
+    <w:bookmarkStart w:id="39" w:name="_MON_1805011512"/>
+    <w:bookmarkEnd w:id="39"/>
     <w:p>
       <w:pPr>
         <w:rPr>
@@ -19704,14 +19703,361 @@
           <w:b/>
         </w:rPr>
         <w:object w:dxaOrig="9072" w:dyaOrig="1710">
-          <v:shape id="_x0000_i1066" type="#_x0000_t75" style="width:453.75pt;height:85.5pt" o:ole="">
+          <v:shape id="_x0000_i1064" type="#_x0000_t75" style="width:453.75pt;height:85.5pt" o:ole="">
             <v:imagedata r:id="rId102" o:title=""/>
           </v:shape>
-          <o:OLEObject Type="Embed" ProgID="Word.OpenDocumentText.12" ShapeID="_x0000_i1066" DrawAspect="Content" ObjectID="_1805012049" r:id="rId103"/>
+          <o:OLEObject Type="Embed" ProgID="Word.OpenDocumentText.12" ShapeID="_x0000_i1064" DrawAspect="Content" ObjectID="_1805013733" r:id="rId103"/>
         </w:object>
       </w:r>
-      <w:bookmarkEnd w:id="39"/>
-    </w:p>
+    </w:p>
+    <w:p>
+      <w:r>
+        <w:br w:type="page"/>
+      </w:r>
+    </w:p>
+    <w:p>
+      <w:pPr>
+        <w:pStyle w:val="Cm"/>
+        <w:jc w:val="center"/>
+      </w:pPr>
+      <w:r>
+        <w:lastRenderedPageBreak/>
+        <w:t>Felhasználói Dokumentáció</w:t>
+      </w:r>
+    </w:p>
+    <w:p>
+      <w:pPr>
+        <w:pStyle w:val="Cmsor2"/>
+        <w:numPr>
+          <w:ilvl w:val="0"/>
+          <w:numId w:val="36"/>
+        </w:numPr>
+      </w:pPr>
+      <w:r>
+        <w:t>Rendszerkövetelmények</w:t>
+      </w:r>
+    </w:p>
+    <w:p>
+      <w:pPr>
+        <w:pStyle w:val="Cmsor1"/>
+        <w:numPr>
+          <w:ilvl w:val="1"/>
+          <w:numId w:val="36"/>
+        </w:numPr>
+      </w:pPr>
+      <w:r>
+        <w:t>Webes alkalmazás</w:t>
+      </w:r>
+    </w:p>
+    <w:p>
+      <w:r>
+        <w:t xml:space="preserve">Ahhoz, hogy a Bullet Hell weboldalát zökkenőmentesen használhassa, az alábbi minimális rendszerkövetelményeknek kell megfelelnie az Ön eszközének és </w:t>
+      </w:r>
+      <w:proofErr w:type="spellStart"/>
+      <w:r>
+        <w:t>szoftvereinek</w:t>
+      </w:r>
+      <w:proofErr w:type="spellEnd"/>
+      <w:r>
+        <w:t>:</w:t>
+      </w:r>
+    </w:p>
+    <w:p>
+      <w:pPr>
+        <w:pStyle w:val="Listaszerbekezds"/>
+        <w:numPr>
+          <w:ilvl w:val="0"/>
+          <w:numId w:val="38"/>
+        </w:numPr>
+      </w:pPr>
+      <w:r>
+        <w:rPr>
+          <w:b/>
+        </w:rPr>
+        <w:t>Internetkapcsolat:</w:t>
+      </w:r>
+      <w:r>
+        <w:t xml:space="preserve"> Stabil internetkapcsolat (vezetékes vagy vezeték nélküli)</w:t>
+      </w:r>
+    </w:p>
+    <w:p>
+      <w:pPr>
+        <w:pStyle w:val="Listaszerbekezds"/>
+        <w:numPr>
+          <w:ilvl w:val="0"/>
+          <w:numId w:val="38"/>
+        </w:numPr>
+        <w:rPr>
+          <w:b/>
+        </w:rPr>
+      </w:pPr>
+      <w:r>
+        <w:rPr>
+          <w:b/>
+        </w:rPr>
+        <w:t>Támogatott eszközök</w:t>
+      </w:r>
+    </w:p>
+    <w:p>
+      <w:pPr>
+        <w:pStyle w:val="Listaszerbekezds"/>
+        <w:numPr>
+          <w:ilvl w:val="0"/>
+          <w:numId w:val="39"/>
+        </w:numPr>
+      </w:pPr>
+      <w:r>
+        <w:t>Asztali számítógép</w:t>
+      </w:r>
+    </w:p>
+    <w:p>
+      <w:pPr>
+        <w:pStyle w:val="Listaszerbekezds"/>
+        <w:numPr>
+          <w:ilvl w:val="0"/>
+          <w:numId w:val="39"/>
+        </w:numPr>
+      </w:pPr>
+      <w:r>
+        <w:t>Laptop</w:t>
+      </w:r>
+    </w:p>
+    <w:p>
+      <w:pPr>
+        <w:pStyle w:val="Listaszerbekezds"/>
+        <w:numPr>
+          <w:ilvl w:val="0"/>
+          <w:numId w:val="39"/>
+        </w:numPr>
+      </w:pPr>
+      <w:r>
+        <w:t>Táblagép</w:t>
+      </w:r>
+    </w:p>
+    <w:p>
+      <w:pPr>
+        <w:pStyle w:val="Listaszerbekezds"/>
+        <w:numPr>
+          <w:ilvl w:val="0"/>
+          <w:numId w:val="39"/>
+        </w:numPr>
+      </w:pPr>
+      <w:r>
+        <w:t>Okostelefon</w:t>
+      </w:r>
+    </w:p>
+    <w:p>
+      <w:pPr>
+        <w:pStyle w:val="Listaszerbekezds"/>
+        <w:numPr>
+          <w:ilvl w:val="0"/>
+          <w:numId w:val="38"/>
+        </w:numPr>
+        <w:rPr>
+          <w:b/>
+        </w:rPr>
+      </w:pPr>
+      <w:r>
+        <w:rPr>
+          <w:b/>
+        </w:rPr>
+        <w:t>Támogatott operációs rendszerek</w:t>
+      </w:r>
+    </w:p>
+    <w:p>
+      <w:pPr>
+        <w:pStyle w:val="Listaszerbekezds"/>
+        <w:numPr>
+          <w:ilvl w:val="0"/>
+          <w:numId w:val="40"/>
+        </w:numPr>
+      </w:pPr>
+      <w:r>
+        <w:t>Windows</w:t>
+      </w:r>
+    </w:p>
+    <w:p>
+      <w:pPr>
+        <w:pStyle w:val="Listaszerbekezds"/>
+        <w:numPr>
+          <w:ilvl w:val="0"/>
+          <w:numId w:val="40"/>
+        </w:numPr>
+      </w:pPr>
+      <w:proofErr w:type="spellStart"/>
+      <w:r>
+        <w:t>MacOS</w:t>
+      </w:r>
+      <w:proofErr w:type="spellEnd"/>
+    </w:p>
+    <w:p>
+      <w:pPr>
+        <w:pStyle w:val="Listaszerbekezds"/>
+        <w:numPr>
+          <w:ilvl w:val="0"/>
+          <w:numId w:val="40"/>
+        </w:numPr>
+      </w:pPr>
+      <w:r>
+        <w:t>Linux (általánosan használt disztribúció)</w:t>
+      </w:r>
+    </w:p>
+    <w:p>
+      <w:pPr>
+        <w:pStyle w:val="Listaszerbekezds"/>
+        <w:numPr>
+          <w:ilvl w:val="0"/>
+          <w:numId w:val="40"/>
+        </w:numPr>
+      </w:pPr>
+      <w:r>
+        <w:t>iOS</w:t>
+      </w:r>
+    </w:p>
+    <w:p>
+      <w:pPr>
+        <w:pStyle w:val="Listaszerbekezds"/>
+        <w:numPr>
+          <w:ilvl w:val="0"/>
+          <w:numId w:val="40"/>
+        </w:numPr>
+      </w:pPr>
+      <w:r>
+        <w:t>Android</w:t>
+      </w:r>
+    </w:p>
+    <w:p>
+      <w:pPr>
+        <w:pStyle w:val="Listaszerbekezds"/>
+        <w:numPr>
+          <w:ilvl w:val="0"/>
+          <w:numId w:val="38"/>
+        </w:numPr>
+      </w:pPr>
+      <w:r>
+        <w:rPr>
+          <w:b/>
+        </w:rPr>
+        <w:t>Webböngészők</w:t>
+      </w:r>
+      <w:r>
+        <w:t>: Általános felhasználású webböngésző</w:t>
+      </w:r>
+    </w:p>
+    <w:p>
+      <w:pPr>
+        <w:pStyle w:val="Cmsor1"/>
+        <w:numPr>
+          <w:ilvl w:val="1"/>
+          <w:numId w:val="36"/>
+        </w:numPr>
+      </w:pPr>
+      <w:r>
+        <w:t>Asztali alkalmazás</w:t>
+      </w:r>
+    </w:p>
+    <w:p>
+      <w:pPr>
+        <w:pStyle w:val="Listaszerbekezds"/>
+        <w:numPr>
+          <w:ilvl w:val="0"/>
+          <w:numId w:val="42"/>
+        </w:numPr>
+      </w:pPr>
+      <w:r>
+        <w:rPr>
+          <w:b/>
+        </w:rPr>
+        <w:t>Internetkapcsolat</w:t>
+      </w:r>
+      <w:r>
+        <w:t xml:space="preserve">: </w:t>
+      </w:r>
+      <w:r>
+        <w:t xml:space="preserve">Stabil </w:t>
+      </w:r>
+      <w:bookmarkStart w:id="40" w:name="_GoBack"/>
+      <w:bookmarkEnd w:id="40"/>
+      <w:r>
+        <w:t>internetkapcsolat (vezetékes vagy vezeték nélküli)</w:t>
+      </w:r>
+    </w:p>
+    <w:p>
+      <w:pPr>
+        <w:pStyle w:val="Listaszerbekezds"/>
+        <w:numPr>
+          <w:ilvl w:val="0"/>
+          <w:numId w:val="42"/>
+        </w:numPr>
+      </w:pPr>
+      <w:r>
+        <w:rPr>
+          <w:b/>
+        </w:rPr>
+        <w:t>Támogatott eszközök</w:t>
+      </w:r>
+      <w:r>
+        <w:rPr>
+          <w:b/>
+        </w:rPr>
+        <w:t>:</w:t>
+      </w:r>
+    </w:p>
+    <w:p>
+      <w:pPr>
+        <w:pStyle w:val="Listaszerbekezds"/>
+        <w:numPr>
+          <w:ilvl w:val="0"/>
+          <w:numId w:val="44"/>
+        </w:numPr>
+      </w:pPr>
+      <w:r>
+        <w:t>Asztali számítógép</w:t>
+      </w:r>
+    </w:p>
+    <w:p>
+      <w:pPr>
+        <w:pStyle w:val="Listaszerbekezds"/>
+        <w:numPr>
+          <w:ilvl w:val="0"/>
+          <w:numId w:val="44"/>
+        </w:numPr>
+      </w:pPr>
+      <w:r>
+        <w:t>Laptop</w:t>
+      </w:r>
+    </w:p>
+    <w:p>
+      <w:pPr>
+        <w:pStyle w:val="Listaszerbekezds"/>
+        <w:numPr>
+          <w:ilvl w:val="0"/>
+          <w:numId w:val="42"/>
+        </w:numPr>
+      </w:pPr>
+      <w:r>
+        <w:rPr>
+          <w:b/>
+        </w:rPr>
+        <w:t>Támogatott operációs rendszerek:</w:t>
+      </w:r>
+      <w:r>
+        <w:t xml:space="preserve"> </w:t>
+      </w:r>
+    </w:p>
+    <w:p>
+      <w:pPr>
+        <w:pStyle w:val="Listaszerbekezds"/>
+        <w:numPr>
+          <w:ilvl w:val="0"/>
+          <w:numId w:val="45"/>
+        </w:numPr>
+      </w:pPr>
+      <w:r>
+        <w:t>Windows</w:t>
+      </w:r>
+    </w:p>
+    <w:p/>
     <w:sectPr>
       <w:footerReference w:type="default" r:id="rId104"/>
       <w:pgSz w:w="11906" w:h="16838"/>
@@ -19760,7 +20106,6 @@
         <w:docPartUnique/>
       </w:docPartObj>
     </w:sdtPr>
-    <w:sdtEndPr/>
     <w:sdtContent>
       <w:p>
         <w:pPr>
@@ -19960,6 +20305,96 @@
     </w:lvl>
   </w:abstractNum>
   <w:abstractNum w:abstractNumId="1" w15:restartNumberingAfterBreak="0">
+    <w:nsid w:val="01927419"/>
+    <w:multiLevelType w:val="hybridMultilevel"/>
+    <w:tmpl w:val="CEA4037A"/>
+    <w:lvl w:ilvl="0" w:tplc="9DFC7A04">
+      <w:start w:val="1"/>
+      <w:numFmt w:val="decimal"/>
+      <w:lvlText w:val="%1."/>
+      <w:lvlJc w:val="left"/>
+      <w:pPr>
+        <w:ind w:left="720" w:hanging="360"/>
+      </w:pPr>
+      <w:rPr>
+        <w:rFonts w:hint="default"/>
+        <w:b w:val="0"/>
+      </w:rPr>
+    </w:lvl>
+    <w:lvl w:ilvl="1" w:tplc="040E0019">
+      <w:start w:val="1"/>
+      <w:numFmt w:val="lowerLetter"/>
+      <w:lvlText w:val="%2."/>
+      <w:lvlJc w:val="left"/>
+      <w:pPr>
+        <w:ind w:left="1440" w:hanging="360"/>
+      </w:pPr>
+    </w:lvl>
+    <w:lvl w:ilvl="2" w:tplc="040E001B" w:tentative="1">
+      <w:start w:val="1"/>
+      <w:numFmt w:val="lowerRoman"/>
+      <w:lvlText w:val="%3."/>
+      <w:lvlJc w:val="right"/>
+      <w:pPr>
+        <w:ind w:left="2160" w:hanging="180"/>
+      </w:pPr>
+    </w:lvl>
+    <w:lvl w:ilvl="3" w:tplc="040E000F" w:tentative="1">
+      <w:start w:val="1"/>
+      <w:numFmt w:val="decimal"/>
+      <w:lvlText w:val="%4."/>
+      <w:lvlJc w:val="left"/>
+      <w:pPr>
+        <w:ind w:left="2880" w:hanging="360"/>
+      </w:pPr>
+    </w:lvl>
+    <w:lvl w:ilvl="4" w:tplc="040E0019" w:tentative="1">
+      <w:start w:val="1"/>
+      <w:numFmt w:val="lowerLetter"/>
+      <w:lvlText w:val="%5."/>
+      <w:lvlJc w:val="left"/>
+      <w:pPr>
+        <w:ind w:left="3600" w:hanging="360"/>
+      </w:pPr>
+    </w:lvl>
+    <w:lvl w:ilvl="5" w:tplc="040E001B" w:tentative="1">
+      <w:start w:val="1"/>
+      <w:numFmt w:val="lowerRoman"/>
+      <w:lvlText w:val="%6."/>
+      <w:lvlJc w:val="right"/>
+      <w:pPr>
+        <w:ind w:left="4320" w:hanging="180"/>
+      </w:pPr>
+    </w:lvl>
+    <w:lvl w:ilvl="6" w:tplc="040E000F" w:tentative="1">
+      <w:start w:val="1"/>
+      <w:numFmt w:val="decimal"/>
+      <w:lvlText w:val="%7."/>
+      <w:lvlJc w:val="left"/>
+      <w:pPr>
+        <w:ind w:left="5040" w:hanging="360"/>
+      </w:pPr>
+    </w:lvl>
+    <w:lvl w:ilvl="7" w:tplc="040E0019" w:tentative="1">
+      <w:start w:val="1"/>
+      <w:numFmt w:val="lowerLetter"/>
+      <w:lvlText w:val="%8."/>
+      <w:lvlJc w:val="left"/>
+      <w:pPr>
+        <w:ind w:left="5760" w:hanging="360"/>
+      </w:pPr>
+    </w:lvl>
+    <w:lvl w:ilvl="8" w:tplc="040E001B" w:tentative="1">
+      <w:start w:val="1"/>
+      <w:numFmt w:val="lowerRoman"/>
+      <w:lvlText w:val="%9."/>
+      <w:lvlJc w:val="right"/>
+      <w:pPr>
+        <w:ind w:left="6480" w:hanging="180"/>
+      </w:pPr>
+    </w:lvl>
+  </w:abstractNum>
+  <w:abstractNum w:abstractNumId="2" w15:restartNumberingAfterBreak="0">
     <w:nsid w:val="046A0039"/>
     <w:multiLevelType w:val="hybridMultilevel"/>
     <w:tmpl w:val="596E56B8"/>
@@ -20072,7 +20507,7 @@
       </w:rPr>
     </w:lvl>
   </w:abstractNum>
-  <w:abstractNum w:abstractNumId="2" w15:restartNumberingAfterBreak="0">
+  <w:abstractNum w:abstractNumId="3" w15:restartNumberingAfterBreak="0">
     <w:nsid w:val="04CC48C2"/>
     <w:multiLevelType w:val="hybridMultilevel"/>
     <w:tmpl w:val="E63E5AB6"/>
@@ -20185,7 +20620,120 @@
       </w:rPr>
     </w:lvl>
   </w:abstractNum>
-  <w:abstractNum w:abstractNumId="3" w15:restartNumberingAfterBreak="0">
+  <w:abstractNum w:abstractNumId="4" w15:restartNumberingAfterBreak="0">
+    <w:nsid w:val="09134FCC"/>
+    <w:multiLevelType w:val="hybridMultilevel"/>
+    <w:tmpl w:val="FE60596E"/>
+    <w:lvl w:ilvl="0" w:tplc="040E0001">
+      <w:start w:val="1"/>
+      <w:numFmt w:val="bullet"/>
+      <w:lvlText w:val=""/>
+      <w:lvlJc w:val="left"/>
+      <w:pPr>
+        <w:ind w:left="1788" w:hanging="360"/>
+      </w:pPr>
+      <w:rPr>
+        <w:rFonts w:ascii="Symbol" w:hAnsi="Symbol" w:hint="default"/>
+      </w:rPr>
+    </w:lvl>
+    <w:lvl w:ilvl="1" w:tplc="040E0003" w:tentative="1">
+      <w:start w:val="1"/>
+      <w:numFmt w:val="bullet"/>
+      <w:lvlText w:val="o"/>
+      <w:lvlJc w:val="left"/>
+      <w:pPr>
+        <w:ind w:left="2508" w:hanging="360"/>
+      </w:pPr>
+      <w:rPr>
+        <w:rFonts w:ascii="Courier New" w:hAnsi="Courier New" w:cs="Courier New" w:hint="default"/>
+      </w:rPr>
+    </w:lvl>
+    <w:lvl w:ilvl="2" w:tplc="040E0005" w:tentative="1">
+      <w:start w:val="1"/>
+      <w:numFmt w:val="bullet"/>
+      <w:lvlText w:val=""/>
+      <w:lvlJc w:val="left"/>
+      <w:pPr>
+        <w:ind w:left="3228" w:hanging="360"/>
+      </w:pPr>
+      <w:rPr>
+        <w:rFonts w:ascii="Wingdings" w:hAnsi="Wingdings" w:hint="default"/>
+      </w:rPr>
+    </w:lvl>
+    <w:lvl w:ilvl="3" w:tplc="040E0001" w:tentative="1">
+      <w:start w:val="1"/>
+      <w:numFmt w:val="bullet"/>
+      <w:lvlText w:val=""/>
+      <w:lvlJc w:val="left"/>
+      <w:pPr>
+        <w:ind w:left="3948" w:hanging="360"/>
+      </w:pPr>
+      <w:rPr>
+        <w:rFonts w:ascii="Symbol" w:hAnsi="Symbol" w:hint="default"/>
+      </w:rPr>
+    </w:lvl>
+    <w:lvl w:ilvl="4" w:tplc="040E0003" w:tentative="1">
+      <w:start w:val="1"/>
+      <w:numFmt w:val="bullet"/>
+      <w:lvlText w:val="o"/>
+      <w:lvlJc w:val="left"/>
+      <w:pPr>
+        <w:ind w:left="4668" w:hanging="360"/>
+      </w:pPr>
+      <w:rPr>
+        <w:rFonts w:ascii="Courier New" w:hAnsi="Courier New" w:cs="Courier New" w:hint="default"/>
+      </w:rPr>
+    </w:lvl>
+    <w:lvl w:ilvl="5" w:tplc="040E0005" w:tentative="1">
+      <w:start w:val="1"/>
+      <w:numFmt w:val="bullet"/>
+      <w:lvlText w:val=""/>
+      <w:lvlJc w:val="left"/>
+      <w:pPr>
+        <w:ind w:left="5388" w:hanging="360"/>
+      </w:pPr>
+      <w:rPr>
+        <w:rFonts w:ascii="Wingdings" w:hAnsi="Wingdings" w:hint="default"/>
+      </w:rPr>
+    </w:lvl>
+    <w:lvl w:ilvl="6" w:tplc="040E0001" w:tentative="1">
+      <w:start w:val="1"/>
+      <w:numFmt w:val="bullet"/>
+      <w:lvlText w:val=""/>
+      <w:lvlJc w:val="left"/>
+      <w:pPr>
+        <w:ind w:left="6108" w:hanging="360"/>
+      </w:pPr>
+      <w:rPr>
+        <w:rFonts w:ascii="Symbol" w:hAnsi="Symbol" w:hint="default"/>
+      </w:rPr>
+    </w:lvl>
+    <w:lvl w:ilvl="7" w:tplc="040E0003" w:tentative="1">
+      <w:start w:val="1"/>
+      <w:numFmt w:val="bullet"/>
+      <w:lvlText w:val="o"/>
+      <w:lvlJc w:val="left"/>
+      <w:pPr>
+        <w:ind w:left="6828" w:hanging="360"/>
+      </w:pPr>
+      <w:rPr>
+        <w:rFonts w:ascii="Courier New" w:hAnsi="Courier New" w:cs="Courier New" w:hint="default"/>
+      </w:rPr>
+    </w:lvl>
+    <w:lvl w:ilvl="8" w:tplc="040E0005" w:tentative="1">
+      <w:start w:val="1"/>
+      <w:numFmt w:val="bullet"/>
+      <w:lvlText w:val=""/>
+      <w:lvlJc w:val="left"/>
+      <w:pPr>
+        <w:ind w:left="7548" w:hanging="360"/>
+      </w:pPr>
+      <w:rPr>
+        <w:rFonts w:ascii="Wingdings" w:hAnsi="Wingdings" w:hint="default"/>
+      </w:rPr>
+    </w:lvl>
+  </w:abstractNum>
+  <w:abstractNum w:abstractNumId="5" w15:restartNumberingAfterBreak="0">
     <w:nsid w:val="0C3C1279"/>
     <w:multiLevelType w:val="hybridMultilevel"/>
     <w:tmpl w:val="C3BCB2AC"/>
@@ -20298,7 +20846,7 @@
       </w:rPr>
     </w:lvl>
   </w:abstractNum>
-  <w:abstractNum w:abstractNumId="4" w15:restartNumberingAfterBreak="0">
+  <w:abstractNum w:abstractNumId="6" w15:restartNumberingAfterBreak="0">
     <w:nsid w:val="1116352D"/>
     <w:multiLevelType w:val="hybridMultilevel"/>
     <w:tmpl w:val="6E2E4E8A"/>
@@ -20411,7 +20959,7 @@
       </w:rPr>
     </w:lvl>
   </w:abstractNum>
-  <w:abstractNum w:abstractNumId="5" w15:restartNumberingAfterBreak="0">
+  <w:abstractNum w:abstractNumId="7" w15:restartNumberingAfterBreak="0">
     <w:nsid w:val="13B77DA3"/>
     <w:multiLevelType w:val="hybridMultilevel"/>
     <w:tmpl w:val="49221708"/>
@@ -20524,7 +21072,7 @@
       </w:rPr>
     </w:lvl>
   </w:abstractNum>
-  <w:abstractNum w:abstractNumId="6" w15:restartNumberingAfterBreak="0">
+  <w:abstractNum w:abstractNumId="8" w15:restartNumberingAfterBreak="0">
     <w:nsid w:val="144C4DD2"/>
     <w:multiLevelType w:val="hybridMultilevel"/>
     <w:tmpl w:val="92C2A4E4"/>
@@ -20637,7 +21185,7 @@
       </w:rPr>
     </w:lvl>
   </w:abstractNum>
-  <w:abstractNum w:abstractNumId="7" w15:restartNumberingAfterBreak="0">
+  <w:abstractNum w:abstractNumId="9" w15:restartNumberingAfterBreak="0">
     <w:nsid w:val="16963251"/>
     <w:multiLevelType w:val="multilevel"/>
     <w:tmpl w:val="26782026"/>
@@ -20750,7 +21298,7 @@
       </w:pPr>
     </w:lvl>
   </w:abstractNum>
-  <w:abstractNum w:abstractNumId="8" w15:restartNumberingAfterBreak="0">
+  <w:abstractNum w:abstractNumId="10" w15:restartNumberingAfterBreak="0">
     <w:nsid w:val="1B967C4B"/>
     <w:multiLevelType w:val="hybridMultilevel"/>
     <w:tmpl w:val="166A2AA4"/>
@@ -20839,7 +21387,7 @@
       </w:pPr>
     </w:lvl>
   </w:abstractNum>
-  <w:abstractNum w:abstractNumId="9" w15:restartNumberingAfterBreak="0">
+  <w:abstractNum w:abstractNumId="11" w15:restartNumberingAfterBreak="0">
     <w:nsid w:val="1C79775B"/>
     <w:multiLevelType w:val="hybridMultilevel"/>
     <w:tmpl w:val="4112D2FA"/>
@@ -20952,7 +21500,7 @@
       </w:rPr>
     </w:lvl>
   </w:abstractNum>
-  <w:abstractNum w:abstractNumId="10" w15:restartNumberingAfterBreak="0">
+  <w:abstractNum w:abstractNumId="12" w15:restartNumberingAfterBreak="0">
     <w:nsid w:val="1F4F4264"/>
     <w:multiLevelType w:val="hybridMultilevel"/>
     <w:tmpl w:val="811EF6D6"/>
@@ -21065,7 +21613,7 @@
       </w:rPr>
     </w:lvl>
   </w:abstractNum>
-  <w:abstractNum w:abstractNumId="11" w15:restartNumberingAfterBreak="0">
+  <w:abstractNum w:abstractNumId="13" w15:restartNumberingAfterBreak="0">
     <w:nsid w:val="20021DA0"/>
     <w:multiLevelType w:val="hybridMultilevel"/>
     <w:tmpl w:val="48D45068"/>
@@ -21154,7 +21702,120 @@
       </w:pPr>
     </w:lvl>
   </w:abstractNum>
-  <w:abstractNum w:abstractNumId="12" w15:restartNumberingAfterBreak="0">
+  <w:abstractNum w:abstractNumId="14" w15:restartNumberingAfterBreak="0">
+    <w:nsid w:val="228B6FC3"/>
+    <w:multiLevelType w:val="hybridMultilevel"/>
+    <w:tmpl w:val="CC321200"/>
+    <w:lvl w:ilvl="0" w:tplc="040E0001">
+      <w:start w:val="1"/>
+      <w:numFmt w:val="bullet"/>
+      <w:lvlText w:val=""/>
+      <w:lvlJc w:val="left"/>
+      <w:pPr>
+        <w:ind w:left="1788" w:hanging="360"/>
+      </w:pPr>
+      <w:rPr>
+        <w:rFonts w:ascii="Symbol" w:hAnsi="Symbol" w:hint="default"/>
+      </w:rPr>
+    </w:lvl>
+    <w:lvl w:ilvl="1" w:tplc="040E0003" w:tentative="1">
+      <w:start w:val="1"/>
+      <w:numFmt w:val="bullet"/>
+      <w:lvlText w:val="o"/>
+      <w:lvlJc w:val="left"/>
+      <w:pPr>
+        <w:ind w:left="2508" w:hanging="360"/>
+      </w:pPr>
+      <w:rPr>
+        <w:rFonts w:ascii="Courier New" w:hAnsi="Courier New" w:cs="Courier New" w:hint="default"/>
+      </w:rPr>
+    </w:lvl>
+    <w:lvl w:ilvl="2" w:tplc="040E0005" w:tentative="1">
+      <w:start w:val="1"/>
+      <w:numFmt w:val="bullet"/>
+      <w:lvlText w:val=""/>
+      <w:lvlJc w:val="left"/>
+      <w:pPr>
+        <w:ind w:left="3228" w:hanging="360"/>
+      </w:pPr>
+      <w:rPr>
+        <w:rFonts w:ascii="Wingdings" w:hAnsi="Wingdings" w:hint="default"/>
+      </w:rPr>
+    </w:lvl>
+    <w:lvl w:ilvl="3" w:tplc="040E0001" w:tentative="1">
+      <w:start w:val="1"/>
+      <w:numFmt w:val="bullet"/>
+      <w:lvlText w:val=""/>
+      <w:lvlJc w:val="left"/>
+      <w:pPr>
+        <w:ind w:left="3948" w:hanging="360"/>
+      </w:pPr>
+      <w:rPr>
+        <w:rFonts w:ascii="Symbol" w:hAnsi="Symbol" w:hint="default"/>
+      </w:rPr>
+    </w:lvl>
+    <w:lvl w:ilvl="4" w:tplc="040E0003" w:tentative="1">
+      <w:start w:val="1"/>
+      <w:numFmt w:val="bullet"/>
+      <w:lvlText w:val="o"/>
+      <w:lvlJc w:val="left"/>
+      <w:pPr>
+        <w:ind w:left="4668" w:hanging="360"/>
+      </w:pPr>
+      <w:rPr>
+        <w:rFonts w:ascii="Courier New" w:hAnsi="Courier New" w:cs="Courier New" w:hint="default"/>
+      </w:rPr>
+    </w:lvl>
+    <w:lvl w:ilvl="5" w:tplc="040E0005" w:tentative="1">
+      <w:start w:val="1"/>
+      <w:numFmt w:val="bullet"/>
+      <w:lvlText w:val=""/>
+      <w:lvlJc w:val="left"/>
+      <w:pPr>
+        <w:ind w:left="5388" w:hanging="360"/>
+      </w:pPr>
+      <w:rPr>
+        <w:rFonts w:ascii="Wingdings" w:hAnsi="Wingdings" w:hint="default"/>
+      </w:rPr>
+    </w:lvl>
+    <w:lvl w:ilvl="6" w:tplc="040E0001" w:tentative="1">
+      <w:start w:val="1"/>
+      <w:numFmt w:val="bullet"/>
+      <w:lvlText w:val=""/>
+      <w:lvlJc w:val="left"/>
+      <w:pPr>
+        <w:ind w:left="6108" w:hanging="360"/>
+      </w:pPr>
+      <w:rPr>
+        <w:rFonts w:ascii="Symbol" w:hAnsi="Symbol" w:hint="default"/>
+      </w:rPr>
+    </w:lvl>
+    <w:lvl w:ilvl="7" w:tplc="040E0003" w:tentative="1">
+      <w:start w:val="1"/>
+      <w:numFmt w:val="bullet"/>
+      <w:lvlText w:val="o"/>
+      <w:lvlJc w:val="left"/>
+      <w:pPr>
+        <w:ind w:left="6828" w:hanging="360"/>
+      </w:pPr>
+      <w:rPr>
+        <w:rFonts w:ascii="Courier New" w:hAnsi="Courier New" w:cs="Courier New" w:hint="default"/>
+      </w:rPr>
+    </w:lvl>
+    <w:lvl w:ilvl="8" w:tplc="040E0005" w:tentative="1">
+      <w:start w:val="1"/>
+      <w:numFmt w:val="bullet"/>
+      <w:lvlText w:val=""/>
+      <w:lvlJc w:val="left"/>
+      <w:pPr>
+        <w:ind w:left="7548" w:hanging="360"/>
+      </w:pPr>
+      <w:rPr>
+        <w:rFonts w:ascii="Wingdings" w:hAnsi="Wingdings" w:hint="default"/>
+      </w:rPr>
+    </w:lvl>
+  </w:abstractNum>
+  <w:abstractNum w:abstractNumId="15" w15:restartNumberingAfterBreak="0">
     <w:nsid w:val="25184466"/>
     <w:multiLevelType w:val="hybridMultilevel"/>
     <w:tmpl w:val="8D7C3484"/>
@@ -21267,7 +21928,7 @@
       </w:rPr>
     </w:lvl>
   </w:abstractNum>
-  <w:abstractNum w:abstractNumId="13" w15:restartNumberingAfterBreak="0">
+  <w:abstractNum w:abstractNumId="16" w15:restartNumberingAfterBreak="0">
     <w:nsid w:val="25DB79B1"/>
     <w:multiLevelType w:val="hybridMultilevel"/>
     <w:tmpl w:val="B8CC027C"/>
@@ -21353,7 +22014,7 @@
       </w:pPr>
     </w:lvl>
   </w:abstractNum>
-  <w:abstractNum w:abstractNumId="14" w15:restartNumberingAfterBreak="0">
+  <w:abstractNum w:abstractNumId="17" w15:restartNumberingAfterBreak="0">
     <w:nsid w:val="2671674F"/>
     <w:multiLevelType w:val="hybridMultilevel"/>
     <w:tmpl w:val="0D40A744"/>
@@ -21466,7 +22127,7 @@
       </w:rPr>
     </w:lvl>
   </w:abstractNum>
-  <w:abstractNum w:abstractNumId="15" w15:restartNumberingAfterBreak="0">
+  <w:abstractNum w:abstractNumId="18" w15:restartNumberingAfterBreak="0">
     <w:nsid w:val="28F1512F"/>
     <w:multiLevelType w:val="hybridMultilevel"/>
     <w:tmpl w:val="877C28A4"/>
@@ -21579,7 +22240,7 @@
       </w:rPr>
     </w:lvl>
   </w:abstractNum>
-  <w:abstractNum w:abstractNumId="16" w15:restartNumberingAfterBreak="0">
+  <w:abstractNum w:abstractNumId="19" w15:restartNumberingAfterBreak="0">
     <w:nsid w:val="2CBA094E"/>
     <w:multiLevelType w:val="hybridMultilevel"/>
     <w:tmpl w:val="3C329812"/>
@@ -21692,7 +22353,7 @@
       </w:rPr>
     </w:lvl>
   </w:abstractNum>
-  <w:abstractNum w:abstractNumId="17" w15:restartNumberingAfterBreak="0">
+  <w:abstractNum w:abstractNumId="20" w15:restartNumberingAfterBreak="0">
     <w:nsid w:val="370B638B"/>
     <w:multiLevelType w:val="hybridMultilevel"/>
     <w:tmpl w:val="2D9E94F0"/>
@@ -21805,7 +22466,7 @@
       </w:rPr>
     </w:lvl>
   </w:abstractNum>
-  <w:abstractNum w:abstractNumId="18" w15:restartNumberingAfterBreak="0">
+  <w:abstractNum w:abstractNumId="21" w15:restartNumberingAfterBreak="0">
     <w:nsid w:val="37F439F9"/>
     <w:multiLevelType w:val="hybridMultilevel"/>
     <w:tmpl w:val="B01CACB8"/>
@@ -21918,7 +22579,301 @@
       </w:rPr>
     </w:lvl>
   </w:abstractNum>
-  <w:abstractNum w:abstractNumId="19" w15:restartNumberingAfterBreak="0">
+  <w:abstractNum w:abstractNumId="22" w15:restartNumberingAfterBreak="0">
+    <w:nsid w:val="38391A77"/>
+    <w:multiLevelType w:val="hybridMultilevel"/>
+    <w:tmpl w:val="A50A1EBA"/>
+    <w:lvl w:ilvl="0" w:tplc="040E000F">
+      <w:start w:val="1"/>
+      <w:numFmt w:val="decimal"/>
+      <w:lvlText w:val="%1."/>
+      <w:lvlJc w:val="left"/>
+      <w:pPr>
+        <w:ind w:left="720" w:hanging="360"/>
+      </w:pPr>
+      <w:rPr>
+        <w:rFonts w:hint="default"/>
+      </w:rPr>
+    </w:lvl>
+    <w:lvl w:ilvl="1" w:tplc="040E0019" w:tentative="1">
+      <w:start w:val="1"/>
+      <w:numFmt w:val="lowerLetter"/>
+      <w:lvlText w:val="%2."/>
+      <w:lvlJc w:val="left"/>
+      <w:pPr>
+        <w:ind w:left="1440" w:hanging="360"/>
+      </w:pPr>
+    </w:lvl>
+    <w:lvl w:ilvl="2" w:tplc="040E001B" w:tentative="1">
+      <w:start w:val="1"/>
+      <w:numFmt w:val="lowerRoman"/>
+      <w:lvlText w:val="%3."/>
+      <w:lvlJc w:val="right"/>
+      <w:pPr>
+        <w:ind w:left="2160" w:hanging="180"/>
+      </w:pPr>
+    </w:lvl>
+    <w:lvl w:ilvl="3" w:tplc="040E000F" w:tentative="1">
+      <w:start w:val="1"/>
+      <w:numFmt w:val="decimal"/>
+      <w:lvlText w:val="%4."/>
+      <w:lvlJc w:val="left"/>
+      <w:pPr>
+        <w:ind w:left="2880" w:hanging="360"/>
+      </w:pPr>
+    </w:lvl>
+    <w:lvl w:ilvl="4" w:tplc="040E0019" w:tentative="1">
+      <w:start w:val="1"/>
+      <w:numFmt w:val="lowerLetter"/>
+      <w:lvlText w:val="%5."/>
+      <w:lvlJc w:val="left"/>
+      <w:pPr>
+        <w:ind w:left="3600" w:hanging="360"/>
+      </w:pPr>
+    </w:lvl>
+    <w:lvl w:ilvl="5" w:tplc="040E001B" w:tentative="1">
+      <w:start w:val="1"/>
+      <w:numFmt w:val="lowerRoman"/>
+      <w:lvlText w:val="%6."/>
+      <w:lvlJc w:val="right"/>
+      <w:pPr>
+        <w:ind w:left="4320" w:hanging="180"/>
+      </w:pPr>
+    </w:lvl>
+    <w:lvl w:ilvl="6" w:tplc="040E000F" w:tentative="1">
+      <w:start w:val="1"/>
+      <w:numFmt w:val="decimal"/>
+      <w:lvlText w:val="%7."/>
+      <w:lvlJc w:val="left"/>
+      <w:pPr>
+        <w:ind w:left="5040" w:hanging="360"/>
+      </w:pPr>
+    </w:lvl>
+    <w:lvl w:ilvl="7" w:tplc="040E0019" w:tentative="1">
+      <w:start w:val="1"/>
+      <w:numFmt w:val="lowerLetter"/>
+      <w:lvlText w:val="%8."/>
+      <w:lvlJc w:val="left"/>
+      <w:pPr>
+        <w:ind w:left="5760" w:hanging="360"/>
+      </w:pPr>
+    </w:lvl>
+    <w:lvl w:ilvl="8" w:tplc="040E001B" w:tentative="1">
+      <w:start w:val="1"/>
+      <w:numFmt w:val="lowerRoman"/>
+      <w:lvlText w:val="%9."/>
+      <w:lvlJc w:val="right"/>
+      <w:pPr>
+        <w:ind w:left="6480" w:hanging="180"/>
+      </w:pPr>
+    </w:lvl>
+  </w:abstractNum>
+  <w:abstractNum w:abstractNumId="23" w15:restartNumberingAfterBreak="0">
+    <w:nsid w:val="401D617B"/>
+    <w:multiLevelType w:val="hybridMultilevel"/>
+    <w:tmpl w:val="0B40F7A4"/>
+    <w:lvl w:ilvl="0" w:tplc="040E0001">
+      <w:start w:val="1"/>
+      <w:numFmt w:val="bullet"/>
+      <w:lvlText w:val=""/>
+      <w:lvlJc w:val="left"/>
+      <w:pPr>
+        <w:ind w:left="1788" w:hanging="360"/>
+      </w:pPr>
+      <w:rPr>
+        <w:rFonts w:ascii="Symbol" w:hAnsi="Symbol" w:hint="default"/>
+      </w:rPr>
+    </w:lvl>
+    <w:lvl w:ilvl="1" w:tplc="040E0003" w:tentative="1">
+      <w:start w:val="1"/>
+      <w:numFmt w:val="bullet"/>
+      <w:lvlText w:val="o"/>
+      <w:lvlJc w:val="left"/>
+      <w:pPr>
+        <w:ind w:left="2508" w:hanging="360"/>
+      </w:pPr>
+      <w:rPr>
+        <w:rFonts w:ascii="Courier New" w:hAnsi="Courier New" w:cs="Courier New" w:hint="default"/>
+      </w:rPr>
+    </w:lvl>
+    <w:lvl w:ilvl="2" w:tplc="040E0005" w:tentative="1">
+      <w:start w:val="1"/>
+      <w:numFmt w:val="bullet"/>
+      <w:lvlText w:val=""/>
+      <w:lvlJc w:val="left"/>
+      <w:pPr>
+        <w:ind w:left="3228" w:hanging="360"/>
+      </w:pPr>
+      <w:rPr>
+        <w:rFonts w:ascii="Wingdings" w:hAnsi="Wingdings" w:hint="default"/>
+      </w:rPr>
+    </w:lvl>
+    <w:lvl w:ilvl="3" w:tplc="040E0001" w:tentative="1">
+      <w:start w:val="1"/>
+      <w:numFmt w:val="bullet"/>
+      <w:lvlText w:val=""/>
+      <w:lvlJc w:val="left"/>
+      <w:pPr>
+        <w:ind w:left="3948" w:hanging="360"/>
+      </w:pPr>
+      <w:rPr>
+        <w:rFonts w:ascii="Symbol" w:hAnsi="Symbol" w:hint="default"/>
+      </w:rPr>
+    </w:lvl>
+    <w:lvl w:ilvl="4" w:tplc="040E0003" w:tentative="1">
+      <w:start w:val="1"/>
+      <w:numFmt w:val="bullet"/>
+      <w:lvlText w:val="o"/>
+      <w:lvlJc w:val="left"/>
+      <w:pPr>
+        <w:ind w:left="4668" w:hanging="360"/>
+      </w:pPr>
+      <w:rPr>
+        <w:rFonts w:ascii="Courier New" w:hAnsi="Courier New" w:cs="Courier New" w:hint="default"/>
+      </w:rPr>
+    </w:lvl>
+    <w:lvl w:ilvl="5" w:tplc="040E0005" w:tentative="1">
+      <w:start w:val="1"/>
+      <w:numFmt w:val="bullet"/>
+      <w:lvlText w:val=""/>
+      <w:lvlJc w:val="left"/>
+      <w:pPr>
+        <w:ind w:left="5388" w:hanging="360"/>
+      </w:pPr>
+      <w:rPr>
+        <w:rFonts w:ascii="Wingdings" w:hAnsi="Wingdings" w:hint="default"/>
+      </w:rPr>
+    </w:lvl>
+    <w:lvl w:ilvl="6" w:tplc="040E0001" w:tentative="1">
+      <w:start w:val="1"/>
+      <w:numFmt w:val="bullet"/>
+      <w:lvlText w:val=""/>
+      <w:lvlJc w:val="left"/>
+      <w:pPr>
+        <w:ind w:left="6108" w:hanging="360"/>
+      </w:pPr>
+      <w:rPr>
+        <w:rFonts w:ascii="Symbol" w:hAnsi="Symbol" w:hint="default"/>
+      </w:rPr>
+    </w:lvl>
+    <w:lvl w:ilvl="7" w:tplc="040E0003" w:tentative="1">
+      <w:start w:val="1"/>
+      <w:numFmt w:val="bullet"/>
+      <w:lvlText w:val="o"/>
+      <w:lvlJc w:val="left"/>
+      <w:pPr>
+        <w:ind w:left="6828" w:hanging="360"/>
+      </w:pPr>
+      <w:rPr>
+        <w:rFonts w:ascii="Courier New" w:hAnsi="Courier New" w:cs="Courier New" w:hint="default"/>
+      </w:rPr>
+    </w:lvl>
+    <w:lvl w:ilvl="8" w:tplc="040E0005" w:tentative="1">
+      <w:start w:val="1"/>
+      <w:numFmt w:val="bullet"/>
+      <w:lvlText w:val=""/>
+      <w:lvlJc w:val="left"/>
+      <w:pPr>
+        <w:ind w:left="7548" w:hanging="360"/>
+      </w:pPr>
+      <w:rPr>
+        <w:rFonts w:ascii="Wingdings" w:hAnsi="Wingdings" w:hint="default"/>
+      </w:rPr>
+    </w:lvl>
+  </w:abstractNum>
+  <w:abstractNum w:abstractNumId="24" w15:restartNumberingAfterBreak="0">
+    <w:nsid w:val="41A92D39"/>
+    <w:multiLevelType w:val="hybridMultilevel"/>
+    <w:tmpl w:val="2072F6AE"/>
+    <w:lvl w:ilvl="0" w:tplc="040E000F">
+      <w:start w:val="1"/>
+      <w:numFmt w:val="decimal"/>
+      <w:lvlText w:val="%1."/>
+      <w:lvlJc w:val="left"/>
+      <w:pPr>
+        <w:ind w:left="720" w:hanging="360"/>
+      </w:pPr>
+      <w:rPr>
+        <w:rFonts w:hint="default"/>
+      </w:rPr>
+    </w:lvl>
+    <w:lvl w:ilvl="1" w:tplc="040E0001">
+      <w:start w:val="1"/>
+      <w:numFmt w:val="bullet"/>
+      <w:lvlText w:val=""/>
+      <w:lvlJc w:val="left"/>
+      <w:pPr>
+        <w:ind w:left="1440" w:hanging="360"/>
+      </w:pPr>
+      <w:rPr>
+        <w:rFonts w:ascii="Symbol" w:hAnsi="Symbol" w:hint="default"/>
+      </w:rPr>
+    </w:lvl>
+    <w:lvl w:ilvl="2" w:tplc="040E001B" w:tentative="1">
+      <w:start w:val="1"/>
+      <w:numFmt w:val="lowerRoman"/>
+      <w:lvlText w:val="%3."/>
+      <w:lvlJc w:val="right"/>
+      <w:pPr>
+        <w:ind w:left="2160" w:hanging="180"/>
+      </w:pPr>
+    </w:lvl>
+    <w:lvl w:ilvl="3" w:tplc="040E000F" w:tentative="1">
+      <w:start w:val="1"/>
+      <w:numFmt w:val="decimal"/>
+      <w:lvlText w:val="%4."/>
+      <w:lvlJc w:val="left"/>
+      <w:pPr>
+        <w:ind w:left="2880" w:hanging="360"/>
+      </w:pPr>
+    </w:lvl>
+    <w:lvl w:ilvl="4" w:tplc="040E0019" w:tentative="1">
+      <w:start w:val="1"/>
+      <w:numFmt w:val="lowerLetter"/>
+      <w:lvlText w:val="%5."/>
+      <w:lvlJc w:val="left"/>
+      <w:pPr>
+        <w:ind w:left="3600" w:hanging="360"/>
+      </w:pPr>
+    </w:lvl>
+    <w:lvl w:ilvl="5" w:tplc="040E001B" w:tentative="1">
+      <w:start w:val="1"/>
+      <w:numFmt w:val="lowerRoman"/>
+      <w:lvlText w:val="%6."/>
+      <w:lvlJc w:val="right"/>
+      <w:pPr>
+        <w:ind w:left="4320" w:hanging="180"/>
+      </w:pPr>
+    </w:lvl>
+    <w:lvl w:ilvl="6" w:tplc="040E000F" w:tentative="1">
+      <w:start w:val="1"/>
+      <w:numFmt w:val="decimal"/>
+      <w:lvlText w:val="%7."/>
+      <w:lvlJc w:val="left"/>
+      <w:pPr>
+        <w:ind w:left="5040" w:hanging="360"/>
+      </w:pPr>
+    </w:lvl>
+    <w:lvl w:ilvl="7" w:tplc="040E0019" w:tentative="1">
+      <w:start w:val="1"/>
+      <w:numFmt w:val="lowerLetter"/>
+      <w:lvlText w:val="%8."/>
+      <w:lvlJc w:val="left"/>
+      <w:pPr>
+        <w:ind w:left="5760" w:hanging="360"/>
+      </w:pPr>
+    </w:lvl>
+    <w:lvl w:ilvl="8" w:tplc="040E001B" w:tentative="1">
+      <w:start w:val="1"/>
+      <w:numFmt w:val="lowerRoman"/>
+      <w:lvlText w:val="%9."/>
+      <w:lvlJc w:val="right"/>
+      <w:pPr>
+        <w:ind w:left="6480" w:hanging="180"/>
+      </w:pPr>
+    </w:lvl>
+  </w:abstractNum>
+  <w:abstractNum w:abstractNumId="25" w15:restartNumberingAfterBreak="0">
     <w:nsid w:val="445B07F5"/>
     <w:multiLevelType w:val="hybridMultilevel"/>
     <w:tmpl w:val="CBFE8938"/>
@@ -22031,7 +22986,7 @@
       </w:rPr>
     </w:lvl>
   </w:abstractNum>
-  <w:abstractNum w:abstractNumId="20" w15:restartNumberingAfterBreak="0">
+  <w:abstractNum w:abstractNumId="26" w15:restartNumberingAfterBreak="0">
     <w:nsid w:val="49E77977"/>
     <w:multiLevelType w:val="hybridMultilevel"/>
     <w:tmpl w:val="7B40B23C"/>
@@ -22144,7 +23099,120 @@
       </w:rPr>
     </w:lvl>
   </w:abstractNum>
-  <w:abstractNum w:abstractNumId="21" w15:restartNumberingAfterBreak="0">
+  <w:abstractNum w:abstractNumId="27" w15:restartNumberingAfterBreak="0">
+    <w:nsid w:val="4A1E24DD"/>
+    <w:multiLevelType w:val="hybridMultilevel"/>
+    <w:tmpl w:val="DDA48828"/>
+    <w:lvl w:ilvl="0" w:tplc="040E0001">
+      <w:start w:val="1"/>
+      <w:numFmt w:val="bullet"/>
+      <w:lvlText w:val=""/>
+      <w:lvlJc w:val="left"/>
+      <w:pPr>
+        <w:ind w:left="1440" w:hanging="360"/>
+      </w:pPr>
+      <w:rPr>
+        <w:rFonts w:ascii="Symbol" w:hAnsi="Symbol" w:hint="default"/>
+      </w:rPr>
+    </w:lvl>
+    <w:lvl w:ilvl="1" w:tplc="040E0003" w:tentative="1">
+      <w:start w:val="1"/>
+      <w:numFmt w:val="bullet"/>
+      <w:lvlText w:val="o"/>
+      <w:lvlJc w:val="left"/>
+      <w:pPr>
+        <w:ind w:left="2160" w:hanging="360"/>
+      </w:pPr>
+      <w:rPr>
+        <w:rFonts w:ascii="Courier New" w:hAnsi="Courier New" w:cs="Courier New" w:hint="default"/>
+      </w:rPr>
+    </w:lvl>
+    <w:lvl w:ilvl="2" w:tplc="040E0005" w:tentative="1">
+      <w:start w:val="1"/>
+      <w:numFmt w:val="bullet"/>
+      <w:lvlText w:val=""/>
+      <w:lvlJc w:val="left"/>
+      <w:pPr>
+        <w:ind w:left="2880" w:hanging="360"/>
+      </w:pPr>
+      <w:rPr>
+        <w:rFonts w:ascii="Wingdings" w:hAnsi="Wingdings" w:hint="default"/>
+      </w:rPr>
+    </w:lvl>
+    <w:lvl w:ilvl="3" w:tplc="040E0001" w:tentative="1">
+      <w:start w:val="1"/>
+      <w:numFmt w:val="bullet"/>
+      <w:lvlText w:val=""/>
+      <w:lvlJc w:val="left"/>
+      <w:pPr>
+        <w:ind w:left="3600" w:hanging="360"/>
+      </w:pPr>
+      <w:rPr>
+        <w:rFonts w:ascii="Symbol" w:hAnsi="Symbol" w:hint="default"/>
+      </w:rPr>
+    </w:lvl>
+    <w:lvl w:ilvl="4" w:tplc="040E0003" w:tentative="1">
+      <w:start w:val="1"/>
+      <w:numFmt w:val="bullet"/>
+      <w:lvlText w:val="o"/>
+      <w:lvlJc w:val="left"/>
+      <w:pPr>
+        <w:ind w:left="4320" w:hanging="360"/>
+      </w:pPr>
+      <w:rPr>
+        <w:rFonts w:ascii="Courier New" w:hAnsi="Courier New" w:cs="Courier New" w:hint="default"/>
+      </w:rPr>
+    </w:lvl>
+    <w:lvl w:ilvl="5" w:tplc="040E0005" w:tentative="1">
+      <w:start w:val="1"/>
+      <w:numFmt w:val="bullet"/>
+      <w:lvlText w:val=""/>
+      <w:lvlJc w:val="left"/>
+      <w:pPr>
+        <w:ind w:left="5040" w:hanging="360"/>
+      </w:pPr>
+      <w:rPr>
+        <w:rFonts w:ascii="Wingdings" w:hAnsi="Wingdings" w:hint="default"/>
+      </w:rPr>
+    </w:lvl>
+    <w:lvl w:ilvl="6" w:tplc="040E0001" w:tentative="1">
+      <w:start w:val="1"/>
+      <w:numFmt w:val="bullet"/>
+      <w:lvlText w:val=""/>
+      <w:lvlJc w:val="left"/>
+      <w:pPr>
+        <w:ind w:left="5760" w:hanging="360"/>
+      </w:pPr>
+      <w:rPr>
+        <w:rFonts w:ascii="Symbol" w:hAnsi="Symbol" w:hint="default"/>
+      </w:rPr>
+    </w:lvl>
+    <w:lvl w:ilvl="7" w:tplc="040E0003" w:tentative="1">
+      <w:start w:val="1"/>
+      <w:numFmt w:val="bullet"/>
+      <w:lvlText w:val="o"/>
+      <w:lvlJc w:val="left"/>
+      <w:pPr>
+        <w:ind w:left="6480" w:hanging="360"/>
+      </w:pPr>
+      <w:rPr>
+        <w:rFonts w:ascii="Courier New" w:hAnsi="Courier New" w:cs="Courier New" w:hint="default"/>
+      </w:rPr>
+    </w:lvl>
+    <w:lvl w:ilvl="8" w:tplc="040E0005" w:tentative="1">
+      <w:start w:val="1"/>
+      <w:numFmt w:val="bullet"/>
+      <w:lvlText w:val=""/>
+      <w:lvlJc w:val="left"/>
+      <w:pPr>
+        <w:ind w:left="7200" w:hanging="360"/>
+      </w:pPr>
+      <w:rPr>
+        <w:rFonts w:ascii="Wingdings" w:hAnsi="Wingdings" w:hint="default"/>
+      </w:rPr>
+    </w:lvl>
+  </w:abstractNum>
+  <w:abstractNum w:abstractNumId="28" w15:restartNumberingAfterBreak="0">
     <w:nsid w:val="4B3034AC"/>
     <w:multiLevelType w:val="hybridMultilevel"/>
     <w:tmpl w:val="F6968D36"/>
@@ -22257,7 +23325,7 @@
       </w:rPr>
     </w:lvl>
   </w:abstractNum>
-  <w:abstractNum w:abstractNumId="22" w15:restartNumberingAfterBreak="0">
+  <w:abstractNum w:abstractNumId="29" w15:restartNumberingAfterBreak="0">
     <w:nsid w:val="4F4540B3"/>
     <w:multiLevelType w:val="hybridMultilevel"/>
     <w:tmpl w:val="B52CCBE4"/>
@@ -22346,7 +23414,7 @@
       </w:pPr>
     </w:lvl>
   </w:abstractNum>
-  <w:abstractNum w:abstractNumId="23" w15:restartNumberingAfterBreak="0">
+  <w:abstractNum w:abstractNumId="30" w15:restartNumberingAfterBreak="0">
     <w:nsid w:val="5AFC30DA"/>
     <w:multiLevelType w:val="hybridMultilevel"/>
     <w:tmpl w:val="D12052E4"/>
@@ -22459,7 +23527,7 @@
       </w:rPr>
     </w:lvl>
   </w:abstractNum>
-  <w:abstractNum w:abstractNumId="24" w15:restartNumberingAfterBreak="0">
+  <w:abstractNum w:abstractNumId="31" w15:restartNumberingAfterBreak="0">
     <w:nsid w:val="5C805849"/>
     <w:multiLevelType w:val="hybridMultilevel"/>
     <w:tmpl w:val="85C699BC"/>
@@ -22572,7 +23640,233 @@
       </w:rPr>
     </w:lvl>
   </w:abstractNum>
-  <w:abstractNum w:abstractNumId="25" w15:restartNumberingAfterBreak="0">
+  <w:abstractNum w:abstractNumId="32" w15:restartNumberingAfterBreak="0">
+    <w:nsid w:val="62010B43"/>
+    <w:multiLevelType w:val="hybridMultilevel"/>
+    <w:tmpl w:val="6CA432E8"/>
+    <w:lvl w:ilvl="0" w:tplc="040E0001">
+      <w:start w:val="1"/>
+      <w:numFmt w:val="bullet"/>
+      <w:lvlText w:val=""/>
+      <w:lvlJc w:val="left"/>
+      <w:pPr>
+        <w:ind w:left="720" w:hanging="360"/>
+      </w:pPr>
+      <w:rPr>
+        <w:rFonts w:ascii="Symbol" w:hAnsi="Symbol" w:hint="default"/>
+      </w:rPr>
+    </w:lvl>
+    <w:lvl w:ilvl="1" w:tplc="040E0003" w:tentative="1">
+      <w:start w:val="1"/>
+      <w:numFmt w:val="bullet"/>
+      <w:lvlText w:val="o"/>
+      <w:lvlJc w:val="left"/>
+      <w:pPr>
+        <w:ind w:left="1440" w:hanging="360"/>
+      </w:pPr>
+      <w:rPr>
+        <w:rFonts w:ascii="Courier New" w:hAnsi="Courier New" w:cs="Courier New" w:hint="default"/>
+      </w:rPr>
+    </w:lvl>
+    <w:lvl w:ilvl="2" w:tplc="040E0005" w:tentative="1">
+      <w:start w:val="1"/>
+      <w:numFmt w:val="bullet"/>
+      <w:lvlText w:val=""/>
+      <w:lvlJc w:val="left"/>
+      <w:pPr>
+        <w:ind w:left="2160" w:hanging="360"/>
+      </w:pPr>
+      <w:rPr>
+        <w:rFonts w:ascii="Wingdings" w:hAnsi="Wingdings" w:hint="default"/>
+      </w:rPr>
+    </w:lvl>
+    <w:lvl w:ilvl="3" w:tplc="040E0001" w:tentative="1">
+      <w:start w:val="1"/>
+      <w:numFmt w:val="bullet"/>
+      <w:lvlText w:val=""/>
+      <w:lvlJc w:val="left"/>
+      <w:pPr>
+        <w:ind w:left="2880" w:hanging="360"/>
+      </w:pPr>
+      <w:rPr>
+        <w:rFonts w:ascii="Symbol" w:hAnsi="Symbol" w:hint="default"/>
+      </w:rPr>
+    </w:lvl>
+    <w:lvl w:ilvl="4" w:tplc="040E0003" w:tentative="1">
+      <w:start w:val="1"/>
+      <w:numFmt w:val="bullet"/>
+      <w:lvlText w:val="o"/>
+      <w:lvlJc w:val="left"/>
+      <w:pPr>
+        <w:ind w:left="3600" w:hanging="360"/>
+      </w:pPr>
+      <w:rPr>
+        <w:rFonts w:ascii="Courier New" w:hAnsi="Courier New" w:cs="Courier New" w:hint="default"/>
+      </w:rPr>
+    </w:lvl>
+    <w:lvl w:ilvl="5" w:tplc="040E0005" w:tentative="1">
+      <w:start w:val="1"/>
+      <w:numFmt w:val="bullet"/>
+      <w:lvlText w:val=""/>
+      <w:lvlJc w:val="left"/>
+      <w:pPr>
+        <w:ind w:left="4320" w:hanging="360"/>
+      </w:pPr>
+      <w:rPr>
+        <w:rFonts w:ascii="Wingdings" w:hAnsi="Wingdings" w:hint="default"/>
+      </w:rPr>
+    </w:lvl>
+    <w:lvl w:ilvl="6" w:tplc="040E0001" w:tentative="1">
+      <w:start w:val="1"/>
+      <w:numFmt w:val="bullet"/>
+      <w:lvlText w:val=""/>
+      <w:lvlJc w:val="left"/>
+      <w:pPr>
+        <w:ind w:left="5040" w:hanging="360"/>
+      </w:pPr>
+      <w:rPr>
+        <w:rFonts w:ascii="Symbol" w:hAnsi="Symbol" w:hint="default"/>
+      </w:rPr>
+    </w:lvl>
+    <w:lvl w:ilvl="7" w:tplc="040E0003" w:tentative="1">
+      <w:start w:val="1"/>
+      <w:numFmt w:val="bullet"/>
+      <w:lvlText w:val="o"/>
+      <w:lvlJc w:val="left"/>
+      <w:pPr>
+        <w:ind w:left="5760" w:hanging="360"/>
+      </w:pPr>
+      <w:rPr>
+        <w:rFonts w:ascii="Courier New" w:hAnsi="Courier New" w:cs="Courier New" w:hint="default"/>
+      </w:rPr>
+    </w:lvl>
+    <w:lvl w:ilvl="8" w:tplc="040E0005" w:tentative="1">
+      <w:start w:val="1"/>
+      <w:numFmt w:val="bullet"/>
+      <w:lvlText w:val=""/>
+      <w:lvlJc w:val="left"/>
+      <w:pPr>
+        <w:ind w:left="6480" w:hanging="360"/>
+      </w:pPr>
+      <w:rPr>
+        <w:rFonts w:ascii="Wingdings" w:hAnsi="Wingdings" w:hint="default"/>
+      </w:rPr>
+    </w:lvl>
+  </w:abstractNum>
+  <w:abstractNum w:abstractNumId="33" w15:restartNumberingAfterBreak="0">
+    <w:nsid w:val="64E20493"/>
+    <w:multiLevelType w:val="hybridMultilevel"/>
+    <w:tmpl w:val="4BEAABFC"/>
+    <w:lvl w:ilvl="0" w:tplc="040E0001">
+      <w:start w:val="1"/>
+      <w:numFmt w:val="bullet"/>
+      <w:lvlText w:val=""/>
+      <w:lvlJc w:val="left"/>
+      <w:pPr>
+        <w:ind w:left="1440" w:hanging="360"/>
+      </w:pPr>
+      <w:rPr>
+        <w:rFonts w:ascii="Symbol" w:hAnsi="Symbol" w:hint="default"/>
+      </w:rPr>
+    </w:lvl>
+    <w:lvl w:ilvl="1" w:tplc="040E0003" w:tentative="1">
+      <w:start w:val="1"/>
+      <w:numFmt w:val="bullet"/>
+      <w:lvlText w:val="o"/>
+      <w:lvlJc w:val="left"/>
+      <w:pPr>
+        <w:ind w:left="2160" w:hanging="360"/>
+      </w:pPr>
+      <w:rPr>
+        <w:rFonts w:ascii="Courier New" w:hAnsi="Courier New" w:cs="Courier New" w:hint="default"/>
+      </w:rPr>
+    </w:lvl>
+    <w:lvl w:ilvl="2" w:tplc="040E0005" w:tentative="1">
+      <w:start w:val="1"/>
+      <w:numFmt w:val="bullet"/>
+      <w:lvlText w:val=""/>
+      <w:lvlJc w:val="left"/>
+      <w:pPr>
+        <w:ind w:left="2880" w:hanging="360"/>
+      </w:pPr>
+      <w:rPr>
+        <w:rFonts w:ascii="Wingdings" w:hAnsi="Wingdings" w:hint="default"/>
+      </w:rPr>
+    </w:lvl>
+    <w:lvl w:ilvl="3" w:tplc="040E0001" w:tentative="1">
+      <w:start w:val="1"/>
+      <w:numFmt w:val="bullet"/>
+      <w:lvlText w:val=""/>
+      <w:lvlJc w:val="left"/>
+      <w:pPr>
+        <w:ind w:left="3600" w:hanging="360"/>
+      </w:pPr>
+      <w:rPr>
+        <w:rFonts w:ascii="Symbol" w:hAnsi="Symbol" w:hint="default"/>
+      </w:rPr>
+    </w:lvl>
+    <w:lvl w:ilvl="4" w:tplc="040E0003" w:tentative="1">
+      <w:start w:val="1"/>
+      <w:numFmt w:val="bullet"/>
+      <w:lvlText w:val="o"/>
+      <w:lvlJc w:val="left"/>
+      <w:pPr>
+        <w:ind w:left="4320" w:hanging="360"/>
+      </w:pPr>
+      <w:rPr>
+        <w:rFonts w:ascii="Courier New" w:hAnsi="Courier New" w:cs="Courier New" w:hint="default"/>
+      </w:rPr>
+    </w:lvl>
+    <w:lvl w:ilvl="5" w:tplc="040E0005" w:tentative="1">
+      <w:start w:val="1"/>
+      <w:numFmt w:val="bullet"/>
+      <w:lvlText w:val=""/>
+      <w:lvlJc w:val="left"/>
+      <w:pPr>
+        <w:ind w:left="5040" w:hanging="360"/>
+      </w:pPr>
+      <w:rPr>
+        <w:rFonts w:ascii="Wingdings" w:hAnsi="Wingdings" w:hint="default"/>
+      </w:rPr>
+    </w:lvl>
+    <w:lvl w:ilvl="6" w:tplc="040E0001" w:tentative="1">
+      <w:start w:val="1"/>
+      <w:numFmt w:val="bullet"/>
+      <w:lvlText w:val=""/>
+      <w:lvlJc w:val="left"/>
+      <w:pPr>
+        <w:ind w:left="5760" w:hanging="360"/>
+      </w:pPr>
+      <w:rPr>
+        <w:rFonts w:ascii="Symbol" w:hAnsi="Symbol" w:hint="default"/>
+      </w:rPr>
+    </w:lvl>
+    <w:lvl w:ilvl="7" w:tplc="040E0003" w:tentative="1">
+      <w:start w:val="1"/>
+      <w:numFmt w:val="bullet"/>
+      <w:lvlText w:val="o"/>
+      <w:lvlJc w:val="left"/>
+      <w:pPr>
+        <w:ind w:left="6480" w:hanging="360"/>
+      </w:pPr>
+      <w:rPr>
+        <w:rFonts w:ascii="Courier New" w:hAnsi="Courier New" w:cs="Courier New" w:hint="default"/>
+      </w:rPr>
+    </w:lvl>
+    <w:lvl w:ilvl="8" w:tplc="040E0005" w:tentative="1">
+      <w:start w:val="1"/>
+      <w:numFmt w:val="bullet"/>
+      <w:lvlText w:val=""/>
+      <w:lvlJc w:val="left"/>
+      <w:pPr>
+        <w:ind w:left="7200" w:hanging="360"/>
+      </w:pPr>
+      <w:rPr>
+        <w:rFonts w:ascii="Wingdings" w:hAnsi="Wingdings" w:hint="default"/>
+      </w:rPr>
+    </w:lvl>
+  </w:abstractNum>
+  <w:abstractNum w:abstractNumId="34" w15:restartNumberingAfterBreak="0">
     <w:nsid w:val="67045241"/>
     <w:multiLevelType w:val="hybridMultilevel"/>
     <w:tmpl w:val="0AC68AD2"/>
@@ -22685,7 +23979,7 @@
       </w:rPr>
     </w:lvl>
   </w:abstractNum>
-  <w:abstractNum w:abstractNumId="26" w15:restartNumberingAfterBreak="0">
+  <w:abstractNum w:abstractNumId="35" w15:restartNumberingAfterBreak="0">
     <w:nsid w:val="6B671EC2"/>
     <w:multiLevelType w:val="hybridMultilevel"/>
     <w:tmpl w:val="83A24DAC"/>
@@ -22798,7 +24092,96 @@
       </w:rPr>
     </w:lvl>
   </w:abstractNum>
-  <w:abstractNum w:abstractNumId="27" w15:restartNumberingAfterBreak="0">
+  <w:abstractNum w:abstractNumId="36" w15:restartNumberingAfterBreak="0">
+    <w:nsid w:val="6BB660E4"/>
+    <w:multiLevelType w:val="hybridMultilevel"/>
+    <w:tmpl w:val="AC223EA4"/>
+    <w:lvl w:ilvl="0" w:tplc="040E000F">
+      <w:start w:val="1"/>
+      <w:numFmt w:val="decimal"/>
+      <w:lvlText w:val="%1."/>
+      <w:lvlJc w:val="left"/>
+      <w:pPr>
+        <w:ind w:left="720" w:hanging="360"/>
+      </w:pPr>
+      <w:rPr>
+        <w:rFonts w:hint="default"/>
+      </w:rPr>
+    </w:lvl>
+    <w:lvl w:ilvl="1" w:tplc="040E0019" w:tentative="1">
+      <w:start w:val="1"/>
+      <w:numFmt w:val="lowerLetter"/>
+      <w:lvlText w:val="%2."/>
+      <w:lvlJc w:val="left"/>
+      <w:pPr>
+        <w:ind w:left="1440" w:hanging="360"/>
+      </w:pPr>
+    </w:lvl>
+    <w:lvl w:ilvl="2" w:tplc="040E001B" w:tentative="1">
+      <w:start w:val="1"/>
+      <w:numFmt w:val="lowerRoman"/>
+      <w:lvlText w:val="%3."/>
+      <w:lvlJc w:val="right"/>
+      <w:pPr>
+        <w:ind w:left="2160" w:hanging="180"/>
+      </w:pPr>
+    </w:lvl>
+    <w:lvl w:ilvl="3" w:tplc="040E000F" w:tentative="1">
+      <w:start w:val="1"/>
+      <w:numFmt w:val="decimal"/>
+      <w:lvlText w:val="%4."/>
+      <w:lvlJc w:val="left"/>
+      <w:pPr>
+        <w:ind w:left="2880" w:hanging="360"/>
+      </w:pPr>
+    </w:lvl>
+    <w:lvl w:ilvl="4" w:tplc="040E0019" w:tentative="1">
+      <w:start w:val="1"/>
+      <w:numFmt w:val="lowerLetter"/>
+      <w:lvlText w:val="%5."/>
+      <w:lvlJc w:val="left"/>
+      <w:pPr>
+        <w:ind w:left="3600" w:hanging="360"/>
+      </w:pPr>
+    </w:lvl>
+    <w:lvl w:ilvl="5" w:tplc="040E001B" w:tentative="1">
+      <w:start w:val="1"/>
+      <w:numFmt w:val="lowerRoman"/>
+      <w:lvlText w:val="%6."/>
+      <w:lvlJc w:val="right"/>
+      <w:pPr>
+        <w:ind w:left="4320" w:hanging="180"/>
+      </w:pPr>
+    </w:lvl>
+    <w:lvl w:ilvl="6" w:tplc="040E000F" w:tentative="1">
+      <w:start w:val="1"/>
+      <w:numFmt w:val="decimal"/>
+      <w:lvlText w:val="%7."/>
+      <w:lvlJc w:val="left"/>
+      <w:pPr>
+        <w:ind w:left="5040" w:hanging="360"/>
+      </w:pPr>
+    </w:lvl>
+    <w:lvl w:ilvl="7" w:tplc="040E0019" w:tentative="1">
+      <w:start w:val="1"/>
+      <w:numFmt w:val="lowerLetter"/>
+      <w:lvlText w:val="%8."/>
+      <w:lvlJc w:val="left"/>
+      <w:pPr>
+        <w:ind w:left="5760" w:hanging="360"/>
+      </w:pPr>
+    </w:lvl>
+    <w:lvl w:ilvl="8" w:tplc="040E001B" w:tentative="1">
+      <w:start w:val="1"/>
+      <w:numFmt w:val="lowerRoman"/>
+      <w:lvlText w:val="%9."/>
+      <w:lvlJc w:val="right"/>
+      <w:pPr>
+        <w:ind w:left="6480" w:hanging="180"/>
+      </w:pPr>
+    </w:lvl>
+  </w:abstractNum>
+  <w:abstractNum w:abstractNumId="37" w15:restartNumberingAfterBreak="0">
     <w:nsid w:val="6C6956C5"/>
     <w:multiLevelType w:val="hybridMultilevel"/>
     <w:tmpl w:val="3CCA8AB0"/>
@@ -22884,7 +24267,7 @@
       </w:pPr>
     </w:lvl>
   </w:abstractNum>
-  <w:abstractNum w:abstractNumId="28" w15:restartNumberingAfterBreak="0">
+  <w:abstractNum w:abstractNumId="38" w15:restartNumberingAfterBreak="0">
     <w:nsid w:val="6F61379C"/>
     <w:multiLevelType w:val="hybridMultilevel"/>
     <w:tmpl w:val="1B329DBC"/>
@@ -22997,7 +24380,7 @@
       </w:rPr>
     </w:lvl>
   </w:abstractNum>
-  <w:abstractNum w:abstractNumId="29" w15:restartNumberingAfterBreak="0">
+  <w:abstractNum w:abstractNumId="39" w15:restartNumberingAfterBreak="0">
     <w:nsid w:val="70762F34"/>
     <w:multiLevelType w:val="hybridMultilevel"/>
     <w:tmpl w:val="52A05AE4"/>
@@ -23110,7 +24493,128 @@
       </w:rPr>
     </w:lvl>
   </w:abstractNum>
-  <w:abstractNum w:abstractNumId="30" w15:restartNumberingAfterBreak="0">
+  <w:abstractNum w:abstractNumId="40" w15:restartNumberingAfterBreak="0">
+    <w:nsid w:val="73874A16"/>
+    <w:multiLevelType w:val="multilevel"/>
+    <w:tmpl w:val="B0C05D40"/>
+    <w:lvl w:ilvl="0">
+      <w:start w:val="1"/>
+      <w:numFmt w:val="decimal"/>
+      <w:lvlText w:val="%1."/>
+      <w:lvlJc w:val="left"/>
+      <w:pPr>
+        <w:ind w:left="360" w:hanging="360"/>
+      </w:pPr>
+      <w:rPr>
+        <w:rFonts w:hint="default"/>
+      </w:rPr>
+    </w:lvl>
+    <w:lvl w:ilvl="1">
+      <w:start w:val="1"/>
+      <w:numFmt w:val="decimal"/>
+      <w:isLgl/>
+      <w:lvlText w:val="%1.%2"/>
+      <w:lvlJc w:val="left"/>
+      <w:pPr>
+        <w:ind w:left="465" w:hanging="465"/>
+      </w:pPr>
+      <w:rPr>
+        <w:rFonts w:hint="default"/>
+      </w:rPr>
+    </w:lvl>
+    <w:lvl w:ilvl="2">
+      <w:start w:val="1"/>
+      <w:numFmt w:val="decimal"/>
+      <w:isLgl/>
+      <w:lvlText w:val="%1.%2.%3"/>
+      <w:lvlJc w:val="left"/>
+      <w:pPr>
+        <w:ind w:left="720" w:hanging="720"/>
+      </w:pPr>
+      <w:rPr>
+        <w:rFonts w:hint="default"/>
+      </w:rPr>
+    </w:lvl>
+    <w:lvl w:ilvl="3">
+      <w:start w:val="1"/>
+      <w:numFmt w:val="decimal"/>
+      <w:isLgl/>
+      <w:lvlText w:val="%1.%2.%3.%4"/>
+      <w:lvlJc w:val="left"/>
+      <w:pPr>
+        <w:ind w:left="1080" w:hanging="1080"/>
+      </w:pPr>
+      <w:rPr>
+        <w:rFonts w:hint="default"/>
+      </w:rPr>
+    </w:lvl>
+    <w:lvl w:ilvl="4">
+      <w:start w:val="1"/>
+      <w:numFmt w:val="decimal"/>
+      <w:isLgl/>
+      <w:lvlText w:val="%1.%2.%3.%4.%5"/>
+      <w:lvlJc w:val="left"/>
+      <w:pPr>
+        <w:ind w:left="1080" w:hanging="1080"/>
+      </w:pPr>
+      <w:rPr>
+        <w:rFonts w:hint="default"/>
+      </w:rPr>
+    </w:lvl>
+    <w:lvl w:ilvl="5">
+      <w:start w:val="1"/>
+      <w:numFmt w:val="decimal"/>
+      <w:isLgl/>
+      <w:lvlText w:val="%1.%2.%3.%4.%5.%6"/>
+      <w:lvlJc w:val="left"/>
+      <w:pPr>
+        <w:ind w:left="1440" w:hanging="1440"/>
+      </w:pPr>
+      <w:rPr>
+        <w:rFonts w:hint="default"/>
+      </w:rPr>
+    </w:lvl>
+    <w:lvl w:ilvl="6">
+      <w:start w:val="1"/>
+      <w:numFmt w:val="decimal"/>
+      <w:isLgl/>
+      <w:lvlText w:val="%1.%2.%3.%4.%5.%6.%7"/>
+      <w:lvlJc w:val="left"/>
+      <w:pPr>
+        <w:ind w:left="1440" w:hanging="1440"/>
+      </w:pPr>
+      <w:rPr>
+        <w:rFonts w:hint="default"/>
+      </w:rPr>
+    </w:lvl>
+    <w:lvl w:ilvl="7">
+      <w:start w:val="1"/>
+      <w:numFmt w:val="decimal"/>
+      <w:isLgl/>
+      <w:lvlText w:val="%1.%2.%3.%4.%5.%6.%7.%8"/>
+      <w:lvlJc w:val="left"/>
+      <w:pPr>
+        <w:ind w:left="1800" w:hanging="1800"/>
+      </w:pPr>
+      <w:rPr>
+        <w:rFonts w:hint="default"/>
+      </w:rPr>
+    </w:lvl>
+    <w:lvl w:ilvl="8">
+      <w:start w:val="1"/>
+      <w:numFmt w:val="decimal"/>
+      <w:isLgl/>
+      <w:lvlText w:val="%1.%2.%3.%4.%5.%6.%7.%8.%9"/>
+      <w:lvlJc w:val="left"/>
+      <w:pPr>
+        <w:ind w:left="1800" w:hanging="1800"/>
+      </w:pPr>
+      <w:rPr>
+        <w:rFonts w:hint="default"/>
+      </w:rPr>
+    </w:lvl>
+  </w:abstractNum>
+  <w:abstractNum w:abstractNumId="41" w15:restartNumberingAfterBreak="0">
     <w:nsid w:val="7B5D70BC"/>
     <w:multiLevelType w:val="hybridMultilevel"/>
     <w:tmpl w:val="66F422F8"/>
@@ -23223,7 +24727,7 @@
       </w:rPr>
     </w:lvl>
   </w:abstractNum>
-  <w:abstractNum w:abstractNumId="31" w15:restartNumberingAfterBreak="0">
+  <w:abstractNum w:abstractNumId="42" w15:restartNumberingAfterBreak="0">
     <w:nsid w:val="7D5618A6"/>
     <w:multiLevelType w:val="hybridMultilevel"/>
     <w:tmpl w:val="A0883324"/>
@@ -23336,7 +24840,7 @@
       </w:rPr>
     </w:lvl>
   </w:abstractNum>
-  <w:abstractNum w:abstractNumId="32" w15:restartNumberingAfterBreak="0">
+  <w:abstractNum w:abstractNumId="43" w15:restartNumberingAfterBreak="0">
     <w:nsid w:val="7FBA5733"/>
     <w:multiLevelType w:val="hybridMultilevel"/>
     <w:tmpl w:val="2DFC7452"/>
@@ -23449,104 +24953,261 @@
       </w:rPr>
     </w:lvl>
   </w:abstractNum>
+  <w:abstractNum w:abstractNumId="44" w15:restartNumberingAfterBreak="0">
+    <w:nsid w:val="7FF7028B"/>
+    <w:multiLevelType w:val="multilevel"/>
+    <w:tmpl w:val="B0C05D40"/>
+    <w:lvl w:ilvl="0">
+      <w:start w:val="1"/>
+      <w:numFmt w:val="decimal"/>
+      <w:lvlText w:val="%1."/>
+      <w:lvlJc w:val="left"/>
+      <w:pPr>
+        <w:ind w:left="1068" w:hanging="360"/>
+      </w:pPr>
+      <w:rPr>
+        <w:rFonts w:hint="default"/>
+      </w:rPr>
+    </w:lvl>
+    <w:lvl w:ilvl="1">
+      <w:start w:val="1"/>
+      <w:numFmt w:val="decimal"/>
+      <w:isLgl/>
+      <w:lvlText w:val="%1.%2"/>
+      <w:lvlJc w:val="left"/>
+      <w:pPr>
+        <w:ind w:left="1173" w:hanging="465"/>
+      </w:pPr>
+      <w:rPr>
+        <w:rFonts w:hint="default"/>
+      </w:rPr>
+    </w:lvl>
+    <w:lvl w:ilvl="2">
+      <w:start w:val="1"/>
+      <w:numFmt w:val="decimal"/>
+      <w:isLgl/>
+      <w:lvlText w:val="%1.%2.%3"/>
+      <w:lvlJc w:val="left"/>
+      <w:pPr>
+        <w:ind w:left="1428" w:hanging="720"/>
+      </w:pPr>
+      <w:rPr>
+        <w:rFonts w:hint="default"/>
+      </w:rPr>
+    </w:lvl>
+    <w:lvl w:ilvl="3">
+      <w:start w:val="1"/>
+      <w:numFmt w:val="decimal"/>
+      <w:isLgl/>
+      <w:lvlText w:val="%1.%2.%3.%4"/>
+      <w:lvlJc w:val="left"/>
+      <w:pPr>
+        <w:ind w:left="1788" w:hanging="1080"/>
+      </w:pPr>
+      <w:rPr>
+        <w:rFonts w:hint="default"/>
+      </w:rPr>
+    </w:lvl>
+    <w:lvl w:ilvl="4">
+      <w:start w:val="1"/>
+      <w:numFmt w:val="decimal"/>
+      <w:isLgl/>
+      <w:lvlText w:val="%1.%2.%3.%4.%5"/>
+      <w:lvlJc w:val="left"/>
+      <w:pPr>
+        <w:ind w:left="1788" w:hanging="1080"/>
+      </w:pPr>
+      <w:rPr>
+        <w:rFonts w:hint="default"/>
+      </w:rPr>
+    </w:lvl>
+    <w:lvl w:ilvl="5">
+      <w:start w:val="1"/>
+      <w:numFmt w:val="decimal"/>
+      <w:isLgl/>
+      <w:lvlText w:val="%1.%2.%3.%4.%5.%6"/>
+      <w:lvlJc w:val="left"/>
+      <w:pPr>
+        <w:ind w:left="2148" w:hanging="1440"/>
+      </w:pPr>
+      <w:rPr>
+        <w:rFonts w:hint="default"/>
+      </w:rPr>
+    </w:lvl>
+    <w:lvl w:ilvl="6">
+      <w:start w:val="1"/>
+      <w:numFmt w:val="decimal"/>
+      <w:isLgl/>
+      <w:lvlText w:val="%1.%2.%3.%4.%5.%6.%7"/>
+      <w:lvlJc w:val="left"/>
+      <w:pPr>
+        <w:ind w:left="2148" w:hanging="1440"/>
+      </w:pPr>
+      <w:rPr>
+        <w:rFonts w:hint="default"/>
+      </w:rPr>
+    </w:lvl>
+    <w:lvl w:ilvl="7">
+      <w:start w:val="1"/>
+      <w:numFmt w:val="decimal"/>
+      <w:isLgl/>
+      <w:lvlText w:val="%1.%2.%3.%4.%5.%6.%7.%8"/>
+      <w:lvlJc w:val="left"/>
+      <w:pPr>
+        <w:ind w:left="2508" w:hanging="1800"/>
+      </w:pPr>
+      <w:rPr>
+        <w:rFonts w:hint="default"/>
+      </w:rPr>
+    </w:lvl>
+    <w:lvl w:ilvl="8">
+      <w:start w:val="1"/>
+      <w:numFmt w:val="decimal"/>
+      <w:isLgl/>
+      <w:lvlText w:val="%1.%2.%3.%4.%5.%6.%7.%8.%9"/>
+      <w:lvlJc w:val="left"/>
+      <w:pPr>
+        <w:ind w:left="2508" w:hanging="1800"/>
+      </w:pPr>
+      <w:rPr>
+        <w:rFonts w:hint="default"/>
+      </w:rPr>
+    </w:lvl>
+  </w:abstractNum>
   <w:num w:numId="1">
-    <w:abstractNumId w:val="21"/>
+    <w:abstractNumId w:val="28"/>
   </w:num>
   <w:num w:numId="2">
-    <w:abstractNumId w:val="30"/>
+    <w:abstractNumId w:val="41"/>
   </w:num>
   <w:num w:numId="3">
-    <w:abstractNumId w:val="22"/>
+    <w:abstractNumId w:val="29"/>
   </w:num>
   <w:num w:numId="4">
-    <w:abstractNumId w:val="6"/>
+    <w:abstractNumId w:val="8"/>
   </w:num>
   <w:num w:numId="5">
+    <w:abstractNumId w:val="7"/>
+  </w:num>
+  <w:num w:numId="6">
     <w:abstractNumId w:val="5"/>
   </w:num>
-  <w:num w:numId="6">
-    <w:abstractNumId w:val="3"/>
-  </w:num>
   <w:num w:numId="7">
-    <w:abstractNumId w:val="25"/>
+    <w:abstractNumId w:val="34"/>
   </w:num>
   <w:num w:numId="8">
+    <w:abstractNumId w:val="13"/>
+  </w:num>
+  <w:num w:numId="9">
+    <w:abstractNumId w:val="9"/>
+  </w:num>
+  <w:num w:numId="10">
     <w:abstractNumId w:val="11"/>
   </w:num>
-  <w:num w:numId="9">
-    <w:abstractNumId w:val="7"/>
-  </w:num>
-  <w:num w:numId="10">
-    <w:abstractNumId w:val="9"/>
-  </w:num>
   <w:num w:numId="11">
-    <w:abstractNumId w:val="31"/>
+    <w:abstractNumId w:val="42"/>
   </w:num>
   <w:num w:numId="12">
-    <w:abstractNumId w:val="20"/>
+    <w:abstractNumId w:val="26"/>
   </w:num>
   <w:num w:numId="13">
     <w:abstractNumId w:val="0"/>
   </w:num>
   <w:num w:numId="14">
+    <w:abstractNumId w:val="12"/>
+  </w:num>
+  <w:num w:numId="15">
+    <w:abstractNumId w:val="20"/>
+  </w:num>
+  <w:num w:numId="16">
+    <w:abstractNumId w:val="21"/>
+  </w:num>
+  <w:num w:numId="17">
+    <w:abstractNumId w:val="38"/>
+  </w:num>
+  <w:num w:numId="18">
+    <w:abstractNumId w:val="16"/>
+  </w:num>
+  <w:num w:numId="19">
+    <w:abstractNumId w:val="30"/>
+  </w:num>
+  <w:num w:numId="20">
+    <w:abstractNumId w:val="37"/>
+  </w:num>
+  <w:num w:numId="21">
+    <w:abstractNumId w:val="17"/>
+  </w:num>
+  <w:num w:numId="22">
+    <w:abstractNumId w:val="43"/>
+  </w:num>
+  <w:num w:numId="23">
+    <w:abstractNumId w:val="35"/>
+  </w:num>
+  <w:num w:numId="24">
+    <w:abstractNumId w:val="18"/>
+  </w:num>
+  <w:num w:numId="25">
+    <w:abstractNumId w:val="3"/>
+  </w:num>
+  <w:num w:numId="26">
+    <w:abstractNumId w:val="6"/>
+  </w:num>
+  <w:num w:numId="27">
+    <w:abstractNumId w:val="25"/>
+  </w:num>
+  <w:num w:numId="28">
+    <w:abstractNumId w:val="31"/>
+  </w:num>
+  <w:num w:numId="29">
     <w:abstractNumId w:val="10"/>
   </w:num>
-  <w:num w:numId="15">
-    <w:abstractNumId w:val="17"/>
+  <w:num w:numId="30">
+    <w:abstractNumId w:val="39"/>
   </w:num>
-  <w:num w:numId="16">
-    <w:abstractNumId w:val="18"/>
+  <w:num w:numId="31">
+    <w:abstractNumId w:val="15"/>
   </w:num>
-  <w:num w:numId="17">
-    <w:abstractNumId w:val="28"/>
+  <w:num w:numId="32">
+    <w:abstractNumId w:val="19"/>
   </w:num>
-  <w:num w:numId="18">
-    <w:abstractNumId w:val="13"/>
+  <w:num w:numId="33">
+    <w:abstractNumId w:val="2"/>
   </w:num>
-  <w:num w:numId="19">
+  <w:num w:numId="34">
+    <w:abstractNumId w:val="36"/>
+  </w:num>
+  <w:num w:numId="35">
+    <w:abstractNumId w:val="22"/>
+  </w:num>
+  <w:num w:numId="36">
+    <w:abstractNumId w:val="40"/>
+  </w:num>
+  <w:num w:numId="37">
+    <w:abstractNumId w:val="32"/>
+  </w:num>
+  <w:num w:numId="38">
+    <w:abstractNumId w:val="44"/>
+  </w:num>
+  <w:num w:numId="39">
+    <w:abstractNumId w:val="4"/>
+  </w:num>
+  <w:num w:numId="40">
     <w:abstractNumId w:val="23"/>
   </w:num>
-  <w:num w:numId="20">
-    <w:abstractNumId w:val="27"/>
-  </w:num>
-  <w:num w:numId="21">
+  <w:num w:numId="41">
     <w:abstractNumId w:val="14"/>
   </w:num>
-  <w:num w:numId="22">
-    <w:abstractNumId w:val="32"/>
+  <w:num w:numId="42">
+    <w:abstractNumId w:val="1"/>
   </w:num>
-  <w:num w:numId="23">
-    <w:abstractNumId w:val="26"/>
-  </w:num>
-  <w:num w:numId="24">
-    <w:abstractNumId w:val="15"/>
-  </w:num>
-  <w:num w:numId="25">
-    <w:abstractNumId w:val="2"/>
-  </w:num>
-  <w:num w:numId="26">
-    <w:abstractNumId w:val="4"/>
-  </w:num>
-  <w:num w:numId="27">
-    <w:abstractNumId w:val="19"/>
-  </w:num>
-  <w:num w:numId="28">
+  <w:num w:numId="43">
     <w:abstractNumId w:val="24"/>
   </w:num>
-  <w:num w:numId="29">
-    <w:abstractNumId w:val="8"/>
+  <w:num w:numId="44">
+    <w:abstractNumId w:val="33"/>
   </w:num>
-  <w:num w:numId="30">
-    <w:abstractNumId w:val="29"/>
-  </w:num>
-  <w:num w:numId="31">
-    <w:abstractNumId w:val="12"/>
-  </w:num>
-  <w:num w:numId="32">
-    <w:abstractNumId w:val="16"/>
-  </w:num>
-  <w:num w:numId="33">
-    <w:abstractNumId w:val="1"/>
+  <w:num w:numId="45">
+    <w:abstractNumId w:val="27"/>
   </w:num>
 </w:numbering>
 </file>
@@ -23988,14 +25649,14 @@
     <w:uiPriority w:val="9"/>
     <w:unhideWhenUsed/>
     <w:qFormat/>
-    <w:rsid w:val="004D3D88"/>
+    <w:rsid w:val="00F855C4"/>
     <w:pPr>
       <w:keepNext/>
       <w:keepLines/>
       <w:pBdr>
         <w:bottom w:val="single" w:sz="4" w:space="1" w:color="auto"/>
       </w:pBdr>
-      <w:spacing w:before="40" w:after="0"/>
+      <w:spacing w:before="480" w:after="0" w:line="240" w:lineRule="auto"/>
       <w:outlineLvl w:val="1"/>
     </w:pPr>
     <w:rPr>
@@ -24235,7 +25896,7 @@
     <w:basedOn w:val="Bekezdsalapbettpusa"/>
     <w:link w:val="Cmsor2"/>
     <w:uiPriority w:val="9"/>
-    <w:rsid w:val="004D3D88"/>
+    <w:rsid w:val="00F855C4"/>
     <w:rPr>
       <w:rFonts w:ascii="Arial" w:eastAsiaTheme="majorEastAsia" w:hAnsi="Arial" w:cstheme="majorBidi"/>
       <w:color w:val="000000" w:themeColor="text1"/>
@@ -24878,7 +26539,7 @@
 </file>
 
 <file path=customXml/itemProps1.xml><?xml version="1.0" encoding="utf-8"?>
-<ds:datastoreItem xmlns:ds="http://schemas.openxmlformats.org/officeDocument/2006/customXml" ds:itemID="{19EB29FE-668A-4691-B8C3-98B88D1DD6A7}">
+<ds:datastoreItem xmlns:ds="http://schemas.openxmlformats.org/officeDocument/2006/customXml" ds:itemID="{1D2DCA3F-515F-4404-81AF-4FADA4985F64}">
   <ds:schemaRefs>
     <ds:schemaRef ds:uri="http://schemas.openxmlformats.org/officeDocument/2006/bibliography"/>
   </ds:schemaRefs>

</xml_diff>

<commit_message>
Documentation - Telepítési útmutató
</commit_message>
<xml_diff>
--- a/Dokumentáció temp.docx
+++ b/Dokumentáció temp.docx
@@ -14744,7 +14744,7 @@
           <v:shape id="_x0000_i1025" type="#_x0000_t75" style="width:453.75pt;height:85.5pt" o:ole="">
             <v:imagedata r:id="rId19" o:title=""/>
           </v:shape>
-          <o:OLEObject Type="Embed" ProgID="Word.OpenDocumentText.12" ShapeID="_x0000_i1025" DrawAspect="Content" ObjectID="_1805013694" r:id="rId20"/>
+          <o:OLEObject Type="Embed" ProgID="Word.OpenDocumentText.12" ShapeID="_x0000_i1025" DrawAspect="Content" ObjectID="_1805015050" r:id="rId20"/>
         </w:object>
       </w:r>
       <w:r>
@@ -14767,7 +14767,7 @@
           <v:shape id="_x0000_i1026" type="#_x0000_t75" style="width:453.75pt;height:270.75pt" o:ole="">
             <v:imagedata r:id="rId21" o:title=""/>
           </v:shape>
-          <o:OLEObject Type="Embed" ProgID="Word.OpenDocumentText.12" ShapeID="_x0000_i1026" DrawAspect="Content" ObjectID="_1805013695" r:id="rId22"/>
+          <o:OLEObject Type="Embed" ProgID="Word.OpenDocumentText.12" ShapeID="_x0000_i1026" DrawAspect="Content" ObjectID="_1805015051" r:id="rId22"/>
         </w:object>
       </w:r>
     </w:p>
@@ -14949,7 +14949,7 @@
           <v:shape id="_x0000_i1027" type="#_x0000_t75" style="width:453.75pt;height:541.5pt" o:ole="">
             <v:imagedata r:id="rId23" o:title=""/>
           </v:shape>
-          <o:OLEObject Type="Embed" ProgID="Word.OpenDocumentText.12" ShapeID="_x0000_i1027" DrawAspect="Content" ObjectID="_1805013696" r:id="rId24"/>
+          <o:OLEObject Type="Embed" ProgID="Word.OpenDocumentText.12" ShapeID="_x0000_i1027" DrawAspect="Content" ObjectID="_1805015052" r:id="rId24"/>
         </w:object>
       </w:r>
     </w:p>
@@ -15123,7 +15123,7 @@
           <v:shape id="_x0000_i1028" type="#_x0000_t75" style="width:453.75pt;height:14.25pt" o:ole="">
             <v:imagedata r:id="rId25" o:title=""/>
           </v:shape>
-          <o:OLEObject Type="Embed" ProgID="Word.OpenDocumentText.12" ShapeID="_x0000_i1028" DrawAspect="Content" ObjectID="_1805013697" r:id="rId26"/>
+          <o:OLEObject Type="Embed" ProgID="Word.OpenDocumentText.12" ShapeID="_x0000_i1028" DrawAspect="Content" ObjectID="_1805015053" r:id="rId26"/>
         </w:object>
       </w:r>
     </w:p>
@@ -15180,7 +15180,7 @@
           <v:shape id="_x0000_i1029" type="#_x0000_t75" style="width:453.75pt;height:142.5pt" o:ole="">
             <v:imagedata r:id="rId27" o:title=""/>
           </v:shape>
-          <o:OLEObject Type="Embed" ProgID="Word.OpenDocumentText.12" ShapeID="_x0000_i1029" DrawAspect="Content" ObjectID="_1805013698" r:id="rId28"/>
+          <o:OLEObject Type="Embed" ProgID="Word.OpenDocumentText.12" ShapeID="_x0000_i1029" DrawAspect="Content" ObjectID="_1805015054" r:id="rId28"/>
         </w:object>
       </w:r>
     </w:p>
@@ -15263,7 +15263,7 @@
           <v:shape id="_x0000_i1030" type="#_x0000_t75" style="width:453.75pt;height:156.75pt" o:ole="">
             <v:imagedata r:id="rId29" o:title=""/>
           </v:shape>
-          <o:OLEObject Type="Embed" ProgID="Word.OpenDocumentText.12" ShapeID="_x0000_i1030" DrawAspect="Content" ObjectID="_1805013699" r:id="rId30"/>
+          <o:OLEObject Type="Embed" ProgID="Word.OpenDocumentText.12" ShapeID="_x0000_i1030" DrawAspect="Content" ObjectID="_1805015055" r:id="rId30"/>
         </w:object>
       </w:r>
     </w:p>
@@ -15371,7 +15371,7 @@
           <v:shape id="_x0000_i1031" type="#_x0000_t75" style="width:453.75pt;height:356.25pt" o:ole="">
             <v:imagedata r:id="rId31" o:title=""/>
           </v:shape>
-          <o:OLEObject Type="Embed" ProgID="Word.OpenDocumentText.12" ShapeID="_x0000_i1031" DrawAspect="Content" ObjectID="_1805013700" r:id="rId32"/>
+          <o:OLEObject Type="Embed" ProgID="Word.OpenDocumentText.12" ShapeID="_x0000_i1031" DrawAspect="Content" ObjectID="_1805015056" r:id="rId32"/>
         </w:object>
       </w:r>
     </w:p>
@@ -15499,7 +15499,7 @@
           <v:shape id="_x0000_i1032" type="#_x0000_t75" style="width:453.75pt;height:171pt" o:ole="">
             <v:imagedata r:id="rId33" o:title=""/>
           </v:shape>
-          <o:OLEObject Type="Embed" ProgID="Word.OpenDocumentText.12" ShapeID="_x0000_i1032" DrawAspect="Content" ObjectID="_1805013701" r:id="rId34"/>
+          <o:OLEObject Type="Embed" ProgID="Word.OpenDocumentText.12" ShapeID="_x0000_i1032" DrawAspect="Content" ObjectID="_1805015057" r:id="rId34"/>
         </w:object>
       </w:r>
       <w:r>
@@ -15733,7 +15733,7 @@
           <v:shape id="_x0000_i1033" type="#_x0000_t75" style="width:453.75pt;height:313.5pt" o:ole="">
             <v:imagedata r:id="rId35" o:title=""/>
           </v:shape>
-          <o:OLEObject Type="Embed" ProgID="Word.OpenDocumentText.12" ShapeID="_x0000_i1033" DrawAspect="Content" ObjectID="_1805013702" r:id="rId36"/>
+          <o:OLEObject Type="Embed" ProgID="Word.OpenDocumentText.12" ShapeID="_x0000_i1033" DrawAspect="Content" ObjectID="_1805015058" r:id="rId36"/>
         </w:object>
       </w:r>
     </w:p>
@@ -15853,7 +15853,7 @@
           <v:shape id="_x0000_i1034" type="#_x0000_t75" style="width:453.75pt;height:370.5pt" o:ole="">
             <v:imagedata r:id="rId37" o:title=""/>
           </v:shape>
-          <o:OLEObject Type="Embed" ProgID="Word.OpenDocumentText.12" ShapeID="_x0000_i1034" DrawAspect="Content" ObjectID="_1805013703" r:id="rId38"/>
+          <o:OLEObject Type="Embed" ProgID="Word.OpenDocumentText.12" ShapeID="_x0000_i1034" DrawAspect="Content" ObjectID="_1805015059" r:id="rId38"/>
         </w:object>
       </w:r>
     </w:p>
@@ -16094,7 +16094,7 @@
           <v:shape id="_x0000_i1035" type="#_x0000_t75" style="width:453.75pt;height:114pt" o:ole="">
             <v:imagedata r:id="rId39" o:title=""/>
           </v:shape>
-          <o:OLEObject Type="Embed" ProgID="Word.OpenDocumentText.12" ShapeID="_x0000_i1035" DrawAspect="Content" ObjectID="_1805013704" r:id="rId40"/>
+          <o:OLEObject Type="Embed" ProgID="Word.OpenDocumentText.12" ShapeID="_x0000_i1035" DrawAspect="Content" ObjectID="_1805015060" r:id="rId40"/>
         </w:object>
       </w:r>
     </w:p>
@@ -16170,7 +16170,7 @@
           <v:shape id="_x0000_i1036" type="#_x0000_t75" style="width:453.75pt;height:142.5pt" o:ole="">
             <v:imagedata r:id="rId41" o:title=""/>
           </v:shape>
-          <o:OLEObject Type="Embed" ProgID="Word.OpenDocumentText.12" ShapeID="_x0000_i1036" DrawAspect="Content" ObjectID="_1805013705" r:id="rId42"/>
+          <o:OLEObject Type="Embed" ProgID="Word.OpenDocumentText.12" ShapeID="_x0000_i1036" DrawAspect="Content" ObjectID="_1805015061" r:id="rId42"/>
         </w:object>
       </w:r>
     </w:p>
@@ -16212,7 +16212,7 @@
           <v:shape id="_x0000_i1037" type="#_x0000_t75" style="width:453.75pt;height:99.75pt" o:ole="">
             <v:imagedata r:id="rId43" o:title=""/>
           </v:shape>
-          <o:OLEObject Type="Embed" ProgID="Word.OpenDocumentText.12" ShapeID="_x0000_i1037" DrawAspect="Content" ObjectID="_1805013706" r:id="rId44"/>
+          <o:OLEObject Type="Embed" ProgID="Word.OpenDocumentText.12" ShapeID="_x0000_i1037" DrawAspect="Content" ObjectID="_1805015062" r:id="rId44"/>
         </w:object>
       </w:r>
     </w:p>
@@ -16254,7 +16254,7 @@
           <v:shape id="_x0000_i1038" type="#_x0000_t75" style="width:453.75pt;height:57pt" o:ole="">
             <v:imagedata r:id="rId45" o:title=""/>
           </v:shape>
-          <o:OLEObject Type="Embed" ProgID="Word.OpenDocumentText.12" ShapeID="_x0000_i1038" DrawAspect="Content" ObjectID="_1805013707" r:id="rId46"/>
+          <o:OLEObject Type="Embed" ProgID="Word.OpenDocumentText.12" ShapeID="_x0000_i1038" DrawAspect="Content" ObjectID="_1805015063" r:id="rId46"/>
         </w:object>
       </w:r>
     </w:p>
@@ -16301,7 +16301,7 @@
           <v:shape id="_x0000_i1039" type="#_x0000_t75" style="width:453.75pt;height:142.5pt" o:ole="">
             <v:imagedata r:id="rId47" o:title=""/>
           </v:shape>
-          <o:OLEObject Type="Embed" ProgID="Word.OpenDocumentText.12" ShapeID="_x0000_i1039" DrawAspect="Content" ObjectID="_1805013708" r:id="rId48"/>
+          <o:OLEObject Type="Embed" ProgID="Word.OpenDocumentText.12" ShapeID="_x0000_i1039" DrawAspect="Content" ObjectID="_1805015064" r:id="rId48"/>
         </w:object>
       </w:r>
     </w:p>
@@ -16588,7 +16588,7 @@
           <v:shape id="_x0000_i1040" type="#_x0000_t75" style="width:453.75pt;height:213.75pt" o:ole="">
             <v:imagedata r:id="rId49" o:title=""/>
           </v:shape>
-          <o:OLEObject Type="Embed" ProgID="Word.OpenDocumentText.12" ShapeID="_x0000_i1040" DrawAspect="Content" ObjectID="_1805013709" r:id="rId50"/>
+          <o:OLEObject Type="Embed" ProgID="Word.OpenDocumentText.12" ShapeID="_x0000_i1040" DrawAspect="Content" ObjectID="_1805015065" r:id="rId50"/>
         </w:object>
       </w:r>
     </w:p>
@@ -16631,7 +16631,7 @@
           <v:shape id="_x0000_i1041" type="#_x0000_t75" style="width:453.75pt;height:327.75pt" o:ole="">
             <v:imagedata r:id="rId51" o:title=""/>
           </v:shape>
-          <o:OLEObject Type="Embed" ProgID="Word.OpenDocumentText.12" ShapeID="_x0000_i1041" DrawAspect="Content" ObjectID="_1805013710" r:id="rId52"/>
+          <o:OLEObject Type="Embed" ProgID="Word.OpenDocumentText.12" ShapeID="_x0000_i1041" DrawAspect="Content" ObjectID="_1805015066" r:id="rId52"/>
         </w:object>
       </w:r>
     </w:p>
@@ -17020,7 +17020,7 @@
           <v:shape id="_x0000_i1042" type="#_x0000_t75" style="width:453.75pt;height:71.25pt" o:ole="">
             <v:imagedata r:id="rId53" o:title=""/>
           </v:shape>
-          <o:OLEObject Type="Embed" ProgID="Word.OpenDocumentText.12" ShapeID="_x0000_i1042" DrawAspect="Content" ObjectID="_1805013711" r:id="rId54"/>
+          <o:OLEObject Type="Embed" ProgID="Word.OpenDocumentText.12" ShapeID="_x0000_i1042" DrawAspect="Content" ObjectID="_1805015067" r:id="rId54"/>
         </w:object>
       </w:r>
     </w:p>
@@ -17056,7 +17056,7 @@
           <v:shape id="_x0000_i1043" type="#_x0000_t75" style="width:453.75pt;height:57pt" o:ole="">
             <v:imagedata r:id="rId55" o:title=""/>
           </v:shape>
-          <o:OLEObject Type="Embed" ProgID="Word.OpenDocumentText.12" ShapeID="_x0000_i1043" DrawAspect="Content" ObjectID="_1805013712" r:id="rId56"/>
+          <o:OLEObject Type="Embed" ProgID="Word.OpenDocumentText.12" ShapeID="_x0000_i1043" DrawAspect="Content" ObjectID="_1805015068" r:id="rId56"/>
         </w:object>
       </w:r>
     </w:p>
@@ -17073,7 +17073,7 @@
           <v:shape id="_x0000_i1044" type="#_x0000_t75" style="width:453.75pt;height:299.25pt" o:ole="">
             <v:imagedata r:id="rId57" o:title=""/>
           </v:shape>
-          <o:OLEObject Type="Embed" ProgID="Word.OpenDocumentText.12" ShapeID="_x0000_i1044" DrawAspect="Content" ObjectID="_1805013713" r:id="rId58"/>
+          <o:OLEObject Type="Embed" ProgID="Word.OpenDocumentText.12" ShapeID="_x0000_i1044" DrawAspect="Content" ObjectID="_1805015069" r:id="rId58"/>
         </w:object>
       </w:r>
     </w:p>
@@ -17090,7 +17090,7 @@
           <v:shape id="_x0000_i1045" type="#_x0000_t75" style="width:453.75pt;height:42.75pt" o:ole="">
             <v:imagedata r:id="rId59" o:title=""/>
           </v:shape>
-          <o:OLEObject Type="Embed" ProgID="Word.OpenDocumentText.12" ShapeID="_x0000_i1045" DrawAspect="Content" ObjectID="_1805013714" r:id="rId60"/>
+          <o:OLEObject Type="Embed" ProgID="Word.OpenDocumentText.12" ShapeID="_x0000_i1045" DrawAspect="Content" ObjectID="_1805015070" r:id="rId60"/>
         </w:object>
       </w:r>
     </w:p>
@@ -17107,7 +17107,7 @@
           <v:shape id="_x0000_i1046" type="#_x0000_t75" style="width:453.75pt;height:344.25pt" o:ole="">
             <v:imagedata r:id="rId61" o:title=""/>
           </v:shape>
-          <o:OLEObject Type="Embed" ProgID="Word.OpenDocumentText.12" ShapeID="_x0000_i1046" DrawAspect="Content" ObjectID="_1805013715" r:id="rId62"/>
+          <o:OLEObject Type="Embed" ProgID="Word.OpenDocumentText.12" ShapeID="_x0000_i1046" DrawAspect="Content" ObjectID="_1805015071" r:id="rId62"/>
         </w:object>
       </w:r>
     </w:p>
@@ -17146,7 +17146,7 @@
           <v:shape id="_x0000_i1047" type="#_x0000_t75" style="width:453.75pt;height:384.75pt" o:ole="">
             <v:imagedata r:id="rId63" o:title=""/>
           </v:shape>
-          <o:OLEObject Type="Embed" ProgID="Word.OpenDocumentText.12" ShapeID="_x0000_i1047" DrawAspect="Content" ObjectID="_1805013716" r:id="rId64"/>
+          <o:OLEObject Type="Embed" ProgID="Word.OpenDocumentText.12" ShapeID="_x0000_i1047" DrawAspect="Content" ObjectID="_1805015072" r:id="rId64"/>
         </w:object>
       </w:r>
     </w:p>
@@ -17176,7 +17176,7 @@
           <v:shape id="_x0000_i1048" type="#_x0000_t75" style="width:453.75pt;height:228pt" o:ole="">
             <v:imagedata r:id="rId65" o:title=""/>
           </v:shape>
-          <o:OLEObject Type="Embed" ProgID="Word.OpenDocumentText.12" ShapeID="_x0000_i1048" DrawAspect="Content" ObjectID="_1805013717" r:id="rId66"/>
+          <o:OLEObject Type="Embed" ProgID="Word.OpenDocumentText.12" ShapeID="_x0000_i1048" DrawAspect="Content" ObjectID="_1805015073" r:id="rId66"/>
         </w:object>
       </w:r>
     </w:p>
@@ -17266,7 +17266,7 @@
           <v:shape id="_x0000_i1049" type="#_x0000_t75" style="width:453.75pt;height:213.75pt" o:ole="">
             <v:imagedata r:id="rId67" o:title=""/>
           </v:shape>
-          <o:OLEObject Type="Embed" ProgID="Word.OpenDocumentText.12" ShapeID="_x0000_i1049" DrawAspect="Content" ObjectID="_1805013718" r:id="rId68"/>
+          <o:OLEObject Type="Embed" ProgID="Word.OpenDocumentText.12" ShapeID="_x0000_i1049" DrawAspect="Content" ObjectID="_1805015074" r:id="rId68"/>
         </w:object>
       </w:r>
     </w:p>
@@ -17318,7 +17318,7 @@
           <v:shape id="_x0000_i1050" type="#_x0000_t75" style="width:453.75pt;height:498.75pt" o:ole="">
             <v:imagedata r:id="rId69" o:title=""/>
           </v:shape>
-          <o:OLEObject Type="Embed" ProgID="Word.OpenDocumentText.12" ShapeID="_x0000_i1050" DrawAspect="Content" ObjectID="_1805013719" r:id="rId70"/>
+          <o:OLEObject Type="Embed" ProgID="Word.OpenDocumentText.12" ShapeID="_x0000_i1050" DrawAspect="Content" ObjectID="_1805015075" r:id="rId70"/>
         </w:object>
       </w:r>
     </w:p>
@@ -17380,7 +17380,7 @@
           <v:shape id="_x0000_i1051" type="#_x0000_t75" style="width:453.75pt;height:156.75pt" o:ole="">
             <v:imagedata r:id="rId71" o:title=""/>
           </v:shape>
-          <o:OLEObject Type="Embed" ProgID="Word.OpenDocumentText.12" ShapeID="_x0000_i1051" DrawAspect="Content" ObjectID="_1805013720" r:id="rId72"/>
+          <o:OLEObject Type="Embed" ProgID="Word.OpenDocumentText.12" ShapeID="_x0000_i1051" DrawAspect="Content" ObjectID="_1805015076" r:id="rId72"/>
         </w:object>
       </w:r>
     </w:p>
@@ -17418,7 +17418,7 @@
           <v:shape id="_x0000_i1052" type="#_x0000_t75" style="width:453.75pt;height:327.75pt" o:ole="">
             <v:imagedata r:id="rId73" o:title=""/>
           </v:shape>
-          <o:OLEObject Type="Embed" ProgID="Word.OpenDocumentText.12" ShapeID="_x0000_i1052" DrawAspect="Content" ObjectID="_1805013721" r:id="rId74"/>
+          <o:OLEObject Type="Embed" ProgID="Word.OpenDocumentText.12" ShapeID="_x0000_i1052" DrawAspect="Content" ObjectID="_1805015077" r:id="rId74"/>
         </w:object>
       </w:r>
     </w:p>
@@ -17448,7 +17448,7 @@
           <v:shape id="_x0000_i1053" type="#_x0000_t75" style="width:453.75pt;height:384.75pt" o:ole="">
             <v:imagedata r:id="rId75" o:title=""/>
           </v:shape>
-          <o:OLEObject Type="Embed" ProgID="Word.OpenDocumentText.12" ShapeID="_x0000_i1053" DrawAspect="Content" ObjectID="_1805013722" r:id="rId76"/>
+          <o:OLEObject Type="Embed" ProgID="Word.OpenDocumentText.12" ShapeID="_x0000_i1053" DrawAspect="Content" ObjectID="_1805015078" r:id="rId76"/>
         </w:object>
       </w:r>
     </w:p>
@@ -17528,7 +17528,7 @@
           <v:shape id="_x0000_i1054" type="#_x0000_t75" style="width:453.75pt;height:270.75pt" o:ole="">
             <v:imagedata r:id="rId77" o:title=""/>
           </v:shape>
-          <o:OLEObject Type="Embed" ProgID="Word.OpenDocumentText.12" ShapeID="_x0000_i1054" DrawAspect="Content" ObjectID="_1805013723" r:id="rId78"/>
+          <o:OLEObject Type="Embed" ProgID="Word.OpenDocumentText.12" ShapeID="_x0000_i1054" DrawAspect="Content" ObjectID="_1805015079" r:id="rId78"/>
         </w:object>
       </w:r>
     </w:p>
@@ -17550,7 +17550,7 @@
           <v:shape id="_x0000_i1055" type="#_x0000_t75" style="width:453.75pt;height:256.5pt" o:ole="">
             <v:imagedata r:id="rId79" o:title=""/>
           </v:shape>
-          <o:OLEObject Type="Embed" ProgID="Word.OpenDocumentText.12" ShapeID="_x0000_i1055" DrawAspect="Content" ObjectID="_1805013724" r:id="rId80"/>
+          <o:OLEObject Type="Embed" ProgID="Word.OpenDocumentText.12" ShapeID="_x0000_i1055" DrawAspect="Content" ObjectID="_1805015080" r:id="rId80"/>
         </w:object>
       </w:r>
     </w:p>
@@ -18166,7 +18166,7 @@
           <v:shape id="_x0000_i1056" type="#_x0000_t75" style="width:453.75pt;height:156.75pt" o:ole="">
             <v:imagedata r:id="rId81" o:title=""/>
           </v:shape>
-          <o:OLEObject Type="Embed" ProgID="Word.OpenDocumentText.12" ShapeID="_x0000_i1056" DrawAspect="Content" ObjectID="_1805013725" r:id="rId82"/>
+          <o:OLEObject Type="Embed" ProgID="Word.OpenDocumentText.12" ShapeID="_x0000_i1056" DrawAspect="Content" ObjectID="_1805015081" r:id="rId82"/>
         </w:object>
       </w:r>
     </w:p>
@@ -18217,7 +18217,7 @@
           <v:shape id="_x0000_i1057" type="#_x0000_t75" style="width:453.75pt;height:99.75pt" o:ole="">
             <v:imagedata r:id="rId83" o:title=""/>
           </v:shape>
-          <o:OLEObject Type="Embed" ProgID="Word.OpenDocumentText.12" ShapeID="_x0000_i1057" DrawAspect="Content" ObjectID="_1805013726" r:id="rId84"/>
+          <o:OLEObject Type="Embed" ProgID="Word.OpenDocumentText.12" ShapeID="_x0000_i1057" DrawAspect="Content" ObjectID="_1805015082" r:id="rId84"/>
         </w:object>
       </w:r>
     </w:p>
@@ -18451,7 +18451,7 @@
           <v:shape id="_x0000_i1058" type="#_x0000_t75" style="width:453.75pt;height:199.5pt" o:ole="">
             <v:imagedata r:id="rId86" o:title=""/>
           </v:shape>
-          <o:OLEObject Type="Embed" ProgID="Word.OpenDocumentText.12" ShapeID="_x0000_i1058" DrawAspect="Content" ObjectID="_1805013727" r:id="rId87"/>
+          <o:OLEObject Type="Embed" ProgID="Word.OpenDocumentText.12" ShapeID="_x0000_i1058" DrawAspect="Content" ObjectID="_1805015083" r:id="rId87"/>
         </w:object>
       </w:r>
     </w:p>
@@ -18478,7 +18478,7 @@
           <v:shape id="_x0000_i1059" type="#_x0000_t75" style="width:453.75pt;height:156.75pt" o:ole="">
             <v:imagedata r:id="rId88" o:title=""/>
           </v:shape>
-          <o:OLEObject Type="Embed" ProgID="Word.OpenDocumentText.12" ShapeID="_x0000_i1059" DrawAspect="Content" ObjectID="_1805013728" r:id="rId89"/>
+          <o:OLEObject Type="Embed" ProgID="Word.OpenDocumentText.12" ShapeID="_x0000_i1059" DrawAspect="Content" ObjectID="_1805015084" r:id="rId89"/>
         </w:object>
       </w:r>
     </w:p>
@@ -18518,7 +18518,7 @@
           <v:shape id="_x0000_i1060" type="#_x0000_t75" style="width:453.75pt;height:236.25pt" o:ole="">
             <v:imagedata r:id="rId90" o:title=""/>
           </v:shape>
-          <o:OLEObject Type="Embed" ProgID="Word.OpenDocumentText.12" ShapeID="_x0000_i1060" DrawAspect="Content" ObjectID="_1805013729" r:id="rId91"/>
+          <o:OLEObject Type="Embed" ProgID="Word.OpenDocumentText.12" ShapeID="_x0000_i1060" DrawAspect="Content" ObjectID="_1805015085" r:id="rId91"/>
         </w:object>
       </w:r>
     </w:p>
@@ -18619,7 +18619,7 @@
           <v:shape id="_x0000_i1061" type="#_x0000_t75" style="width:453.75pt;height:242.25pt" o:ole="">
             <v:imagedata r:id="rId92" o:title=""/>
           </v:shape>
-          <o:OLEObject Type="Embed" ProgID="Word.OpenDocumentText.12" ShapeID="_x0000_i1061" DrawAspect="Content" ObjectID="_1805013730" r:id="rId93"/>
+          <o:OLEObject Type="Embed" ProgID="Word.OpenDocumentText.12" ShapeID="_x0000_i1061" DrawAspect="Content" ObjectID="_1805015086" r:id="rId93"/>
         </w:object>
       </w:r>
     </w:p>
@@ -19364,7 +19364,7 @@
           <v:shape id="_x0000_i1062" type="#_x0000_t75" style="width:453.75pt;height:28.5pt" o:ole="">
             <v:imagedata r:id="rId98" o:title=""/>
           </v:shape>
-          <o:OLEObject Type="Embed" ProgID="Word.OpenDocumentText.12" ShapeID="_x0000_i1062" DrawAspect="Content" ObjectID="_1805013731" r:id="rId99"/>
+          <o:OLEObject Type="Embed" ProgID="Word.OpenDocumentText.12" ShapeID="_x0000_i1062" DrawAspect="Content" ObjectID="_1805015087" r:id="rId99"/>
         </w:object>
       </w:r>
     </w:p>
@@ -19593,7 +19593,7 @@
           <v:shape id="_x0000_i1063" type="#_x0000_t75" style="width:424.5pt;height:142.5pt" o:ole="">
             <v:imagedata r:id="rId100" o:title=""/>
           </v:shape>
-          <o:OLEObject Type="Embed" ProgID="Word.OpenDocumentText.12" ShapeID="_x0000_i1063" DrawAspect="Content" ObjectID="_1805013732" r:id="rId101"/>
+          <o:OLEObject Type="Embed" ProgID="Word.OpenDocumentText.12" ShapeID="_x0000_i1063" DrawAspect="Content" ObjectID="_1805015088" r:id="rId101"/>
         </w:object>
       </w:r>
     </w:p>
@@ -19706,7 +19706,7 @@
           <v:shape id="_x0000_i1064" type="#_x0000_t75" style="width:453.75pt;height:85.5pt" o:ole="">
             <v:imagedata r:id="rId102" o:title=""/>
           </v:shape>
-          <o:OLEObject Type="Embed" ProgID="Word.OpenDocumentText.12" ShapeID="_x0000_i1064" DrawAspect="Content" ObjectID="_1805013733" r:id="rId103"/>
+          <o:OLEObject Type="Embed" ProgID="Word.OpenDocumentText.12" ShapeID="_x0000_i1064" DrawAspect="Content" ObjectID="_1805015089" r:id="rId103"/>
         </w:object>
       </w:r>
     </w:p>
@@ -19974,12 +19974,7 @@
         <w:t xml:space="preserve">: </w:t>
       </w:r>
       <w:r>
-        <w:t xml:space="preserve">Stabil </w:t>
-      </w:r>
-      <w:bookmarkStart w:id="40" w:name="_GoBack"/>
-      <w:bookmarkEnd w:id="40"/>
-      <w:r>
-        <w:t>internetkapcsolat (vezetékes vagy vezeték nélküli)</w:t>
+        <w:t>Stabil internetkapcsolat (vezetékes vagy vezeték nélküli)</w:t>
       </w:r>
     </w:p>
     <w:p>
@@ -20057,9 +20052,222 @@
         <w:t>Windows</w:t>
       </w:r>
     </w:p>
-    <w:p/>
+    <w:p>
+      <w:pPr>
+        <w:pStyle w:val="Cmsor2"/>
+        <w:numPr>
+          <w:ilvl w:val="0"/>
+          <w:numId w:val="36"/>
+        </w:numPr>
+      </w:pPr>
+      <w:r>
+        <w:lastRenderedPageBreak/>
+        <w:t>Telepítési útmutató</w:t>
+      </w:r>
+    </w:p>
+    <w:p>
+      <w:pPr>
+        <w:pStyle w:val="Cmsor1"/>
+        <w:numPr>
+          <w:ilvl w:val="1"/>
+          <w:numId w:val="36"/>
+        </w:numPr>
+      </w:pPr>
+      <w:r>
+        <w:t>Webes alkalmazás</w:t>
+      </w:r>
+    </w:p>
+    <w:p>
+      <w:pPr>
+        <w:pStyle w:val="cimsor12"/>
+      </w:pPr>
+      <w:r>
+        <w:t>Előfeltételek</w:t>
+      </w:r>
+    </w:p>
+    <w:p>
+      <w:pPr>
+        <w:pStyle w:val="Listaszerbekezds"/>
+        <w:numPr>
+          <w:ilvl w:val="0"/>
+          <w:numId w:val="45"/>
+        </w:numPr>
+      </w:pPr>
+      <w:r>
+        <w:t xml:space="preserve">Helyi Webszerver Környezet: Telepítve és futtatva kell lennie egy helyi webszerver szoftvercsomagnak, amely tartalmazza az </w:t>
+      </w:r>
+      <w:proofErr w:type="spellStart"/>
+      <w:r>
+        <w:t>Apache</w:t>
+      </w:r>
+      <w:proofErr w:type="spellEnd"/>
+      <w:r>
+        <w:t xml:space="preserve"> webszervert, a PHP-t és a </w:t>
+      </w:r>
+      <w:proofErr w:type="spellStart"/>
+      <w:r>
+        <w:t>MySQL</w:t>
+      </w:r>
+      <w:proofErr w:type="spellEnd"/>
+      <w:r>
+        <w:t xml:space="preserve"> adatbázis-kezelőt. Az útmutató a XAMPP használatát feltételezi, de más hasonló környezetek (pl. WAMP, MAMP) is megfelelhetnek. </w:t>
+      </w:r>
+      <w:proofErr w:type="spellStart"/>
+      <w:r>
+        <w:t>Győződjön</w:t>
+      </w:r>
+      <w:proofErr w:type="spellEnd"/>
+      <w:r>
+        <w:t xml:space="preserve"> meg róla, hogy az </w:t>
+      </w:r>
+      <w:proofErr w:type="spellStart"/>
+      <w:r>
+        <w:t>Apache</w:t>
+      </w:r>
+      <w:proofErr w:type="spellEnd"/>
+      <w:r>
+        <w:t xml:space="preserve"> és a </w:t>
+      </w:r>
+      <w:proofErr w:type="spellStart"/>
+      <w:r>
+        <w:t>MySQL</w:t>
+      </w:r>
+      <w:proofErr w:type="spellEnd"/>
+      <w:r>
+        <w:t xml:space="preserve"> szolgáltatások el vannak indítva a XAMPP </w:t>
+      </w:r>
+      <w:proofErr w:type="spellStart"/>
+      <w:r>
+        <w:t>Control</w:t>
+      </w:r>
+      <w:proofErr w:type="spellEnd"/>
+      <w:r>
+        <w:t xml:space="preserve"> Panel-en.</w:t>
+      </w:r>
+    </w:p>
+    <w:p>
+      <w:pPr>
+        <w:pStyle w:val="Listaszerbekezds"/>
+        <w:numPr>
+          <w:ilvl w:val="0"/>
+          <w:numId w:val="45"/>
+        </w:numPr>
+      </w:pPr>
+      <w:r>
+        <w:t xml:space="preserve">Projekt Fájlok: Szüksége lesz a Bullet Hell projekt teljes forráskódjára, beleértve a weboldal fájljait és a /db mappában található </w:t>
+      </w:r>
+      <w:proofErr w:type="spellStart"/>
+      <w:r>
+        <w:t>bullet_hell.sql</w:t>
+      </w:r>
+      <w:proofErr w:type="spellEnd"/>
+      <w:r>
+        <w:t xml:space="preserve"> fájlt.</w:t>
+      </w:r>
+    </w:p>
+    <w:p>
+      <w:pPr>
+        <w:pStyle w:val="cimsor12"/>
+      </w:pPr>
+      <w:r>
+        <w:t>Telepítési lépések</w:t>
+      </w:r>
+    </w:p>
+    <w:p>
+      <w:pPr>
+        <w:pStyle w:val="Listaszerbekezds"/>
+        <w:numPr>
+          <w:ilvl w:val="0"/>
+          <w:numId w:val="46"/>
+        </w:numPr>
+      </w:pPr>
+      <w:r>
+        <w:t xml:space="preserve">Az </w:t>
+      </w:r>
+      <w:proofErr w:type="spellStart"/>
+      <w:r>
+        <w:t>Apache</w:t>
+      </w:r>
+      <w:proofErr w:type="spellEnd"/>
+      <w:r>
+        <w:t xml:space="preserve"> webszerver és </w:t>
+      </w:r>
+      <w:proofErr w:type="spellStart"/>
+      <w:r>
+        <w:t>MySQL</w:t>
+      </w:r>
+      <w:proofErr w:type="spellEnd"/>
+      <w:r>
+        <w:t xml:space="preserve"> adatbázis kezelő elindítása után navigáljon a </w:t>
+      </w:r>
+      <w:proofErr w:type="spellStart"/>
+      <w:r>
+        <w:t>phpMyAdmin</w:t>
+      </w:r>
+      <w:proofErr w:type="spellEnd"/>
+      <w:r>
+        <w:t xml:space="preserve"> felületre. XAMPP esetén ez általában a http://localhost/phpmyadmin címen érhető el.</w:t>
+      </w:r>
+    </w:p>
+    <w:p>
+      <w:pPr>
+        <w:pStyle w:val="Listaszerbekezds"/>
+        <w:ind w:left="360"/>
+      </w:pPr>
+      <w:r>
+        <w:drawing>
+          <wp:inline distT="0" distB="0" distL="0" distR="0" wp14:anchorId="6026D6CE" wp14:editId="6BB23608">
+            <wp:extent cx="5399405" cy="427990"/>
+            <wp:effectExtent l="0" t="0" r="0" b="0"/>
+            <wp:docPr id="14" name="Kép 14"/>
+            <wp:cNvGraphicFramePr>
+              <a:graphicFrameLocks xmlns:a="http://schemas.openxmlformats.org/drawingml/2006/main" noChangeAspect="1"/>
+            </wp:cNvGraphicFramePr>
+            <a:graphic xmlns:a="http://schemas.openxmlformats.org/drawingml/2006/main">
+              <a:graphicData uri="http://schemas.openxmlformats.org/drawingml/2006/picture">
+                <pic:pic xmlns:pic="http://schemas.openxmlformats.org/drawingml/2006/picture">
+                  <pic:nvPicPr>
+                    <pic:cNvPr id="1" name=""/>
+                    <pic:cNvPicPr/>
+                  </pic:nvPicPr>
+                  <pic:blipFill>
+                    <a:blip r:embed="rId104"/>
+                    <a:stretch>
+                      <a:fillRect/>
+                    </a:stretch>
+                  </pic:blipFill>
+                  <pic:spPr>
+                    <a:xfrm>
+                      <a:off x="0" y="0"/>
+                      <a:ext cx="5399405" cy="427990"/>
+                    </a:xfrm>
+                    <a:prstGeom prst="rect">
+                      <a:avLst/>
+                    </a:prstGeom>
+                  </pic:spPr>
+                </pic:pic>
+              </a:graphicData>
+            </a:graphic>
+          </wp:inline>
+        </w:drawing>
+      </w:r>
+    </w:p>
+    <w:p>
+      <w:pPr>
+        <w:pStyle w:val="Listaszerbekezds"/>
+        <w:numPr>
+          <w:ilvl w:val="0"/>
+          <w:numId w:val="46"/>
+        </w:numPr>
+      </w:pPr>
+      <w:r>
+        <w:t>Kattintson az "Importálás" (Import) fülre a felső menüsorban.</w:t>
+      </w:r>
+      <w:bookmarkStart w:id="40" w:name="_GoBack"/>
+      <w:bookmarkEnd w:id="40"/>
+    </w:p>
     <w:sectPr>
-      <w:footerReference w:type="default" r:id="rId104"/>
+      <w:footerReference w:type="default" r:id="rId105"/>
       <w:pgSz w:w="11906" w:h="16838"/>
       <w:pgMar w:top="1418" w:right="1418" w:bottom="1418" w:left="1418" w:header="709" w:footer="709" w:gutter="567"/>
       <w:pgNumType w:start="0"/>
@@ -22354,6 +22562,127 @@
     </w:lvl>
   </w:abstractNum>
   <w:abstractNum w:abstractNumId="20" w15:restartNumberingAfterBreak="0">
+    <w:nsid w:val="2D0251DF"/>
+    <w:multiLevelType w:val="multilevel"/>
+    <w:tmpl w:val="B0C05D40"/>
+    <w:lvl w:ilvl="0">
+      <w:start w:val="1"/>
+      <w:numFmt w:val="decimal"/>
+      <w:lvlText w:val="%1."/>
+      <w:lvlJc w:val="left"/>
+      <w:pPr>
+        <w:ind w:left="360" w:hanging="360"/>
+      </w:pPr>
+      <w:rPr>
+        <w:rFonts w:hint="default"/>
+      </w:rPr>
+    </w:lvl>
+    <w:lvl w:ilvl="1">
+      <w:start w:val="1"/>
+      <w:numFmt w:val="decimal"/>
+      <w:isLgl/>
+      <w:lvlText w:val="%1.%2"/>
+      <w:lvlJc w:val="left"/>
+      <w:pPr>
+        <w:ind w:left="465" w:hanging="465"/>
+      </w:pPr>
+      <w:rPr>
+        <w:rFonts w:hint="default"/>
+      </w:rPr>
+    </w:lvl>
+    <w:lvl w:ilvl="2">
+      <w:start w:val="1"/>
+      <w:numFmt w:val="decimal"/>
+      <w:isLgl/>
+      <w:lvlText w:val="%1.%2.%3"/>
+      <w:lvlJc w:val="left"/>
+      <w:pPr>
+        <w:ind w:left="720" w:hanging="720"/>
+      </w:pPr>
+      <w:rPr>
+        <w:rFonts w:hint="default"/>
+      </w:rPr>
+    </w:lvl>
+    <w:lvl w:ilvl="3">
+      <w:start w:val="1"/>
+      <w:numFmt w:val="decimal"/>
+      <w:isLgl/>
+      <w:lvlText w:val="%1.%2.%3.%4"/>
+      <w:lvlJc w:val="left"/>
+      <w:pPr>
+        <w:ind w:left="1080" w:hanging="1080"/>
+      </w:pPr>
+      <w:rPr>
+        <w:rFonts w:hint="default"/>
+      </w:rPr>
+    </w:lvl>
+    <w:lvl w:ilvl="4">
+      <w:start w:val="1"/>
+      <w:numFmt w:val="decimal"/>
+      <w:isLgl/>
+      <w:lvlText w:val="%1.%2.%3.%4.%5"/>
+      <w:lvlJc w:val="left"/>
+      <w:pPr>
+        <w:ind w:left="1080" w:hanging="1080"/>
+      </w:pPr>
+      <w:rPr>
+        <w:rFonts w:hint="default"/>
+      </w:rPr>
+    </w:lvl>
+    <w:lvl w:ilvl="5">
+      <w:start w:val="1"/>
+      <w:numFmt w:val="decimal"/>
+      <w:isLgl/>
+      <w:lvlText w:val="%1.%2.%3.%4.%5.%6"/>
+      <w:lvlJc w:val="left"/>
+      <w:pPr>
+        <w:ind w:left="1440" w:hanging="1440"/>
+      </w:pPr>
+      <w:rPr>
+        <w:rFonts w:hint="default"/>
+      </w:rPr>
+    </w:lvl>
+    <w:lvl w:ilvl="6">
+      <w:start w:val="1"/>
+      <w:numFmt w:val="decimal"/>
+      <w:isLgl/>
+      <w:lvlText w:val="%1.%2.%3.%4.%5.%6.%7"/>
+      <w:lvlJc w:val="left"/>
+      <w:pPr>
+        <w:ind w:left="1440" w:hanging="1440"/>
+      </w:pPr>
+      <w:rPr>
+        <w:rFonts w:hint="default"/>
+      </w:rPr>
+    </w:lvl>
+    <w:lvl w:ilvl="7">
+      <w:start w:val="1"/>
+      <w:numFmt w:val="decimal"/>
+      <w:isLgl/>
+      <w:lvlText w:val="%1.%2.%3.%4.%5.%6.%7.%8"/>
+      <w:lvlJc w:val="left"/>
+      <w:pPr>
+        <w:ind w:left="1800" w:hanging="1800"/>
+      </w:pPr>
+      <w:rPr>
+        <w:rFonts w:hint="default"/>
+      </w:rPr>
+    </w:lvl>
+    <w:lvl w:ilvl="8">
+      <w:start w:val="1"/>
+      <w:numFmt w:val="decimal"/>
+      <w:isLgl/>
+      <w:lvlText w:val="%1.%2.%3.%4.%5.%6.%7.%8.%9"/>
+      <w:lvlJc w:val="left"/>
+      <w:pPr>
+        <w:ind w:left="1800" w:hanging="1800"/>
+      </w:pPr>
+      <w:rPr>
+        <w:rFonts w:hint="default"/>
+      </w:rPr>
+    </w:lvl>
+  </w:abstractNum>
+  <w:abstractNum w:abstractNumId="21" w15:restartNumberingAfterBreak="0">
     <w:nsid w:val="370B638B"/>
     <w:multiLevelType w:val="hybridMultilevel"/>
     <w:tmpl w:val="2D9E94F0"/>
@@ -22466,7 +22795,7 @@
       </w:rPr>
     </w:lvl>
   </w:abstractNum>
-  <w:abstractNum w:abstractNumId="21" w15:restartNumberingAfterBreak="0">
+  <w:abstractNum w:abstractNumId="22" w15:restartNumberingAfterBreak="0">
     <w:nsid w:val="37F439F9"/>
     <w:multiLevelType w:val="hybridMultilevel"/>
     <w:tmpl w:val="B01CACB8"/>
@@ -22579,7 +22908,7 @@
       </w:rPr>
     </w:lvl>
   </w:abstractNum>
-  <w:abstractNum w:abstractNumId="22" w15:restartNumberingAfterBreak="0">
+  <w:abstractNum w:abstractNumId="23" w15:restartNumberingAfterBreak="0">
     <w:nsid w:val="38391A77"/>
     <w:multiLevelType w:val="hybridMultilevel"/>
     <w:tmpl w:val="A50A1EBA"/>
@@ -22668,7 +22997,7 @@
       </w:pPr>
     </w:lvl>
   </w:abstractNum>
-  <w:abstractNum w:abstractNumId="23" w15:restartNumberingAfterBreak="0">
+  <w:abstractNum w:abstractNumId="24" w15:restartNumberingAfterBreak="0">
     <w:nsid w:val="401D617B"/>
     <w:multiLevelType w:val="hybridMultilevel"/>
     <w:tmpl w:val="0B40F7A4"/>
@@ -22781,7 +23110,7 @@
       </w:rPr>
     </w:lvl>
   </w:abstractNum>
-  <w:abstractNum w:abstractNumId="24" w15:restartNumberingAfterBreak="0">
+  <w:abstractNum w:abstractNumId="25" w15:restartNumberingAfterBreak="0">
     <w:nsid w:val="41A92D39"/>
     <w:multiLevelType w:val="hybridMultilevel"/>
     <w:tmpl w:val="2072F6AE"/>
@@ -22873,7 +23202,7 @@
       </w:pPr>
     </w:lvl>
   </w:abstractNum>
-  <w:abstractNum w:abstractNumId="25" w15:restartNumberingAfterBreak="0">
+  <w:abstractNum w:abstractNumId="26" w15:restartNumberingAfterBreak="0">
     <w:nsid w:val="445B07F5"/>
     <w:multiLevelType w:val="hybridMultilevel"/>
     <w:tmpl w:val="CBFE8938"/>
@@ -22986,7 +23315,7 @@
       </w:rPr>
     </w:lvl>
   </w:abstractNum>
-  <w:abstractNum w:abstractNumId="26" w15:restartNumberingAfterBreak="0">
+  <w:abstractNum w:abstractNumId="27" w15:restartNumberingAfterBreak="0">
     <w:nsid w:val="49E77977"/>
     <w:multiLevelType w:val="hybridMultilevel"/>
     <w:tmpl w:val="7B40B23C"/>
@@ -23099,10 +23428,10 @@
       </w:rPr>
     </w:lvl>
   </w:abstractNum>
-  <w:abstractNum w:abstractNumId="27" w15:restartNumberingAfterBreak="0">
+  <w:abstractNum w:abstractNumId="28" w15:restartNumberingAfterBreak="0">
     <w:nsid w:val="4A1E24DD"/>
     <w:multiLevelType w:val="hybridMultilevel"/>
-    <w:tmpl w:val="DDA48828"/>
+    <w:tmpl w:val="ABB85B64"/>
     <w:lvl w:ilvl="0" w:tplc="040E0001">
       <w:start w:val="1"/>
       <w:numFmt w:val="bullet"/>
@@ -23212,7 +23541,7 @@
       </w:rPr>
     </w:lvl>
   </w:abstractNum>
-  <w:abstractNum w:abstractNumId="28" w15:restartNumberingAfterBreak="0">
+  <w:abstractNum w:abstractNumId="29" w15:restartNumberingAfterBreak="0">
     <w:nsid w:val="4B3034AC"/>
     <w:multiLevelType w:val="hybridMultilevel"/>
     <w:tmpl w:val="F6968D36"/>
@@ -23325,7 +23654,7 @@
       </w:rPr>
     </w:lvl>
   </w:abstractNum>
-  <w:abstractNum w:abstractNumId="29" w15:restartNumberingAfterBreak="0">
+  <w:abstractNum w:abstractNumId="30" w15:restartNumberingAfterBreak="0">
     <w:nsid w:val="4F4540B3"/>
     <w:multiLevelType w:val="hybridMultilevel"/>
     <w:tmpl w:val="B52CCBE4"/>
@@ -23414,7 +23743,7 @@
       </w:pPr>
     </w:lvl>
   </w:abstractNum>
-  <w:abstractNum w:abstractNumId="30" w15:restartNumberingAfterBreak="0">
+  <w:abstractNum w:abstractNumId="31" w15:restartNumberingAfterBreak="0">
     <w:nsid w:val="5AFC30DA"/>
     <w:multiLevelType w:val="hybridMultilevel"/>
     <w:tmpl w:val="D12052E4"/>
@@ -23527,7 +23856,7 @@
       </w:rPr>
     </w:lvl>
   </w:abstractNum>
-  <w:abstractNum w:abstractNumId="31" w15:restartNumberingAfterBreak="0">
+  <w:abstractNum w:abstractNumId="32" w15:restartNumberingAfterBreak="0">
     <w:nsid w:val="5C805849"/>
     <w:multiLevelType w:val="hybridMultilevel"/>
     <w:tmpl w:val="85C699BC"/>
@@ -23640,7 +23969,7 @@
       </w:rPr>
     </w:lvl>
   </w:abstractNum>
-  <w:abstractNum w:abstractNumId="32" w15:restartNumberingAfterBreak="0">
+  <w:abstractNum w:abstractNumId="33" w15:restartNumberingAfterBreak="0">
     <w:nsid w:val="62010B43"/>
     <w:multiLevelType w:val="hybridMultilevel"/>
     <w:tmpl w:val="6CA432E8"/>
@@ -23753,7 +24082,7 @@
       </w:rPr>
     </w:lvl>
   </w:abstractNum>
-  <w:abstractNum w:abstractNumId="33" w15:restartNumberingAfterBreak="0">
+  <w:abstractNum w:abstractNumId="34" w15:restartNumberingAfterBreak="0">
     <w:nsid w:val="64E20493"/>
     <w:multiLevelType w:val="hybridMultilevel"/>
     <w:tmpl w:val="4BEAABFC"/>
@@ -23866,7 +24195,7 @@
       </w:rPr>
     </w:lvl>
   </w:abstractNum>
-  <w:abstractNum w:abstractNumId="34" w15:restartNumberingAfterBreak="0">
+  <w:abstractNum w:abstractNumId="35" w15:restartNumberingAfterBreak="0">
     <w:nsid w:val="67045241"/>
     <w:multiLevelType w:val="hybridMultilevel"/>
     <w:tmpl w:val="0AC68AD2"/>
@@ -23979,7 +24308,7 @@
       </w:rPr>
     </w:lvl>
   </w:abstractNum>
-  <w:abstractNum w:abstractNumId="35" w15:restartNumberingAfterBreak="0">
+  <w:abstractNum w:abstractNumId="36" w15:restartNumberingAfterBreak="0">
     <w:nsid w:val="6B671EC2"/>
     <w:multiLevelType w:val="hybridMultilevel"/>
     <w:tmpl w:val="83A24DAC"/>
@@ -24092,7 +24421,7 @@
       </w:rPr>
     </w:lvl>
   </w:abstractNum>
-  <w:abstractNum w:abstractNumId="36" w15:restartNumberingAfterBreak="0">
+  <w:abstractNum w:abstractNumId="37" w15:restartNumberingAfterBreak="0">
     <w:nsid w:val="6BB660E4"/>
     <w:multiLevelType w:val="hybridMultilevel"/>
     <w:tmpl w:val="AC223EA4"/>
@@ -24181,7 +24510,7 @@
       </w:pPr>
     </w:lvl>
   </w:abstractNum>
-  <w:abstractNum w:abstractNumId="37" w15:restartNumberingAfterBreak="0">
+  <w:abstractNum w:abstractNumId="38" w15:restartNumberingAfterBreak="0">
     <w:nsid w:val="6C6956C5"/>
     <w:multiLevelType w:val="hybridMultilevel"/>
     <w:tmpl w:val="3CCA8AB0"/>
@@ -24267,7 +24596,7 @@
       </w:pPr>
     </w:lvl>
   </w:abstractNum>
-  <w:abstractNum w:abstractNumId="38" w15:restartNumberingAfterBreak="0">
+  <w:abstractNum w:abstractNumId="39" w15:restartNumberingAfterBreak="0">
     <w:nsid w:val="6F61379C"/>
     <w:multiLevelType w:val="hybridMultilevel"/>
     <w:tmpl w:val="1B329DBC"/>
@@ -24380,7 +24709,7 @@
       </w:rPr>
     </w:lvl>
   </w:abstractNum>
-  <w:abstractNum w:abstractNumId="39" w15:restartNumberingAfterBreak="0">
+  <w:abstractNum w:abstractNumId="40" w15:restartNumberingAfterBreak="0">
     <w:nsid w:val="70762F34"/>
     <w:multiLevelType w:val="hybridMultilevel"/>
     <w:tmpl w:val="52A05AE4"/>
@@ -24493,7 +24822,7 @@
       </w:rPr>
     </w:lvl>
   </w:abstractNum>
-  <w:abstractNum w:abstractNumId="40" w15:restartNumberingAfterBreak="0">
+  <w:abstractNum w:abstractNumId="41" w15:restartNumberingAfterBreak="0">
     <w:nsid w:val="73874A16"/>
     <w:multiLevelType w:val="multilevel"/>
     <w:tmpl w:val="B0C05D40"/>
@@ -24614,7 +24943,7 @@
       </w:rPr>
     </w:lvl>
   </w:abstractNum>
-  <w:abstractNum w:abstractNumId="41" w15:restartNumberingAfterBreak="0">
+  <w:abstractNum w:abstractNumId="42" w15:restartNumberingAfterBreak="0">
     <w:nsid w:val="7B5D70BC"/>
     <w:multiLevelType w:val="hybridMultilevel"/>
     <w:tmpl w:val="66F422F8"/>
@@ -24727,7 +25056,7 @@
       </w:rPr>
     </w:lvl>
   </w:abstractNum>
-  <w:abstractNum w:abstractNumId="42" w15:restartNumberingAfterBreak="0">
+  <w:abstractNum w:abstractNumId="43" w15:restartNumberingAfterBreak="0">
     <w:nsid w:val="7D5618A6"/>
     <w:multiLevelType w:val="hybridMultilevel"/>
     <w:tmpl w:val="A0883324"/>
@@ -24840,7 +25169,7 @@
       </w:rPr>
     </w:lvl>
   </w:abstractNum>
-  <w:abstractNum w:abstractNumId="43" w15:restartNumberingAfterBreak="0">
+  <w:abstractNum w:abstractNumId="44" w15:restartNumberingAfterBreak="0">
     <w:nsid w:val="7FBA5733"/>
     <w:multiLevelType w:val="hybridMultilevel"/>
     <w:tmpl w:val="2DFC7452"/>
@@ -24953,7 +25282,7 @@
       </w:rPr>
     </w:lvl>
   </w:abstractNum>
-  <w:abstractNum w:abstractNumId="44" w15:restartNumberingAfterBreak="0">
+  <w:abstractNum w:abstractNumId="45" w15:restartNumberingAfterBreak="0">
     <w:nsid w:val="7FF7028B"/>
     <w:multiLevelType w:val="multilevel"/>
     <w:tmpl w:val="B0C05D40"/>
@@ -25075,13 +25404,13 @@
     </w:lvl>
   </w:abstractNum>
   <w:num w:numId="1">
-    <w:abstractNumId w:val="28"/>
+    <w:abstractNumId w:val="29"/>
   </w:num>
   <w:num w:numId="2">
-    <w:abstractNumId w:val="41"/>
+    <w:abstractNumId w:val="42"/>
   </w:num>
   <w:num w:numId="3">
-    <w:abstractNumId w:val="29"/>
+    <w:abstractNumId w:val="30"/>
   </w:num>
   <w:num w:numId="4">
     <w:abstractNumId w:val="8"/>
@@ -25093,7 +25422,7 @@
     <w:abstractNumId w:val="5"/>
   </w:num>
   <w:num w:numId="7">
-    <w:abstractNumId w:val="34"/>
+    <w:abstractNumId w:val="35"/>
   </w:num>
   <w:num w:numId="8">
     <w:abstractNumId w:val="13"/>
@@ -25105,10 +25434,10 @@
     <w:abstractNumId w:val="11"/>
   </w:num>
   <w:num w:numId="11">
-    <w:abstractNumId w:val="42"/>
+    <w:abstractNumId w:val="43"/>
   </w:num>
   <w:num w:numId="12">
-    <w:abstractNumId w:val="26"/>
+    <w:abstractNumId w:val="27"/>
   </w:num>
   <w:num w:numId="13">
     <w:abstractNumId w:val="0"/>
@@ -25117,31 +25446,31 @@
     <w:abstractNumId w:val="12"/>
   </w:num>
   <w:num w:numId="15">
-    <w:abstractNumId w:val="20"/>
+    <w:abstractNumId w:val="21"/>
   </w:num>
   <w:num w:numId="16">
-    <w:abstractNumId w:val="21"/>
+    <w:abstractNumId w:val="22"/>
   </w:num>
   <w:num w:numId="17">
-    <w:abstractNumId w:val="38"/>
+    <w:abstractNumId w:val="39"/>
   </w:num>
   <w:num w:numId="18">
     <w:abstractNumId w:val="16"/>
   </w:num>
   <w:num w:numId="19">
-    <w:abstractNumId w:val="30"/>
+    <w:abstractNumId w:val="31"/>
   </w:num>
   <w:num w:numId="20">
-    <w:abstractNumId w:val="37"/>
+    <w:abstractNumId w:val="38"/>
   </w:num>
   <w:num w:numId="21">
     <w:abstractNumId w:val="17"/>
   </w:num>
   <w:num w:numId="22">
-    <w:abstractNumId w:val="43"/>
+    <w:abstractNumId w:val="44"/>
   </w:num>
   <w:num w:numId="23">
-    <w:abstractNumId w:val="35"/>
+    <w:abstractNumId w:val="36"/>
   </w:num>
   <w:num w:numId="24">
     <w:abstractNumId w:val="18"/>
@@ -25153,16 +25482,16 @@
     <w:abstractNumId w:val="6"/>
   </w:num>
   <w:num w:numId="27">
-    <w:abstractNumId w:val="25"/>
+    <w:abstractNumId w:val="26"/>
   </w:num>
   <w:num w:numId="28">
-    <w:abstractNumId w:val="31"/>
+    <w:abstractNumId w:val="32"/>
   </w:num>
   <w:num w:numId="29">
     <w:abstractNumId w:val="10"/>
   </w:num>
   <w:num w:numId="30">
-    <w:abstractNumId w:val="39"/>
+    <w:abstractNumId w:val="40"/>
   </w:num>
   <w:num w:numId="31">
     <w:abstractNumId w:val="15"/>
@@ -25174,25 +25503,25 @@
     <w:abstractNumId w:val="2"/>
   </w:num>
   <w:num w:numId="34">
-    <w:abstractNumId w:val="36"/>
+    <w:abstractNumId w:val="37"/>
   </w:num>
   <w:num w:numId="35">
-    <w:abstractNumId w:val="22"/>
+    <w:abstractNumId w:val="23"/>
   </w:num>
   <w:num w:numId="36">
-    <w:abstractNumId w:val="40"/>
+    <w:abstractNumId w:val="41"/>
   </w:num>
   <w:num w:numId="37">
-    <w:abstractNumId w:val="32"/>
+    <w:abstractNumId w:val="33"/>
   </w:num>
   <w:num w:numId="38">
-    <w:abstractNumId w:val="44"/>
+    <w:abstractNumId w:val="45"/>
   </w:num>
   <w:num w:numId="39">
     <w:abstractNumId w:val="4"/>
   </w:num>
   <w:num w:numId="40">
-    <w:abstractNumId w:val="23"/>
+    <w:abstractNumId w:val="24"/>
   </w:num>
   <w:num w:numId="41">
     <w:abstractNumId w:val="14"/>
@@ -25201,13 +25530,16 @@
     <w:abstractNumId w:val="1"/>
   </w:num>
   <w:num w:numId="43">
-    <w:abstractNumId w:val="24"/>
+    <w:abstractNumId w:val="25"/>
   </w:num>
   <w:num w:numId="44">
-    <w:abstractNumId w:val="33"/>
+    <w:abstractNumId w:val="34"/>
   </w:num>
   <w:num w:numId="45">
-    <w:abstractNumId w:val="27"/>
+    <w:abstractNumId w:val="28"/>
+  </w:num>
+  <w:num w:numId="46">
+    <w:abstractNumId w:val="20"/>
   </w:num>
 </w:numbering>
 </file>
@@ -26539,7 +26871,7 @@
 </file>
 
 <file path=customXml/itemProps1.xml><?xml version="1.0" encoding="utf-8"?>
-<ds:datastoreItem xmlns:ds="http://schemas.openxmlformats.org/officeDocument/2006/customXml" ds:itemID="{1D2DCA3F-515F-4404-81AF-4FADA4985F64}">
+<ds:datastoreItem xmlns:ds="http://schemas.openxmlformats.org/officeDocument/2006/customXml" ds:itemID="{0B81BB4A-06F7-4D9C-A669-3341F4AEDF1B}">
   <ds:schemaRefs>
     <ds:schemaRef ds:uri="http://schemas.openxmlformats.org/officeDocument/2006/bibliography"/>
   </ds:schemaRefs>

</xml_diff>